<commit_message>
Minor Changes Cluster CS GO and MNIST
</commit_message>
<xml_diff>
--- a/Datasets/Cluster CS GO and MNIST/Practice 5.docx
+++ b/Datasets/Cluster CS GO and MNIST/Practice 5.docx
@@ -2,1229 +2,6 @@
 <file path=word/document.xml><?xml version="1.0" encoding="utf-8"?>
 <w:document xmlns:wpc="http://schemas.microsoft.com/office/word/2010/wordprocessingCanvas" xmlns:cx="http://schemas.microsoft.com/office/drawing/2014/chartex" xmlns:cx1="http://schemas.microsoft.com/office/drawing/2015/9/8/chartex" xmlns:cx2="http://schemas.microsoft.com/office/drawing/2015/10/21/chartex" xmlns:cx3="http://schemas.microsoft.com/office/drawing/2016/5/9/chartex" xmlns:cx4="http://schemas.microsoft.com/office/drawing/2016/5/10/chartex" xmlns:cx5="http://schemas.microsoft.com/office/drawing/2016/5/11/chartex" xmlns:cx6="http://schemas.microsoft.com/office/drawing/2016/5/12/chartex" xmlns:cx7="http://schemas.microsoft.com/office/drawing/2016/5/13/chartex" xmlns:cx8="http://schemas.microsoft.com/office/drawing/2016/5/14/chartex" xmlns:mc="http://schemas.openxmlformats.org/markup-compatibility/2006" xmlns:aink="http://schemas.microsoft.com/office/drawing/2016/ink" xmlns:am3d="http://schemas.microsoft.com/office/drawing/2017/model3d" xmlns:o="urn:schemas-microsoft-com:office:office" xmlns:r="http://schemas.openxmlformats.org/officeDocument/2006/relationships" xmlns:m="http://schemas.openxmlformats.org/officeDocument/2006/math" xmlns:v="urn:schemas-microsoft-com:vml" xmlns:wp14="http://schemas.microsoft.com/office/word/2010/wordprocessingDrawing" xmlns:wp="http://schemas.openxmlformats.org/drawingml/2006/wordprocessingDrawing" xmlns:w10="urn:schemas-microsoft-com:office:word" xmlns:w="http://schemas.openxmlformats.org/wordprocessingml/2006/main" xmlns:w14="http://schemas.microsoft.com/office/word/2010/wordml" xmlns:w15="http://schemas.microsoft.com/office/word/2012/wordml" xmlns:w16cex="http://schemas.microsoft.com/office/word/2018/wordml/cex" xmlns:w16cid="http://schemas.microsoft.com/office/word/2016/wordml/cid" xmlns:w16="http://schemas.microsoft.com/office/word/2018/wordml" xmlns:w16se="http://schemas.microsoft.com/office/word/2015/wordml/symex" xmlns:wpg="http://schemas.microsoft.com/office/word/2010/wordprocessingGroup" xmlns:wpi="http://schemas.microsoft.com/office/word/2010/wordprocessingInk" xmlns:wne="http://schemas.microsoft.com/office/word/2006/wordml" xmlns:wps="http://schemas.microsoft.com/office/word/2010/wordprocessingShape" mc:Ignorable="w14 w15 w16se w16cid w16 w16cex wp14">
   <w:body>
-    <w:tbl>
-      <w:tblPr>
-        <w:tblW w:w="10245" w:type="dxa"/>
-        <w:jc w:val="center"/>
-        <w:tblLayout w:type="fixed"/>
-        <w:tblCellMar>
-          <w:left w:w="0" w:type="dxa"/>
-          <w:right w:w="0" w:type="dxa"/>
-        </w:tblCellMar>
-        <w:tblLook w:val="0000" w:firstRow="0" w:lastRow="0" w:firstColumn="0" w:lastColumn="0" w:noHBand="0" w:noVBand="0"/>
-      </w:tblPr>
-      <w:tblGrid>
-        <w:gridCol w:w="356"/>
-        <w:gridCol w:w="9487"/>
-        <w:gridCol w:w="402"/>
-      </w:tblGrid>
-      <w:tr>
-        <w:trPr>
-          <w:gridAfter w:val="1"/>
-          <w:wAfter w:w="402" w:type="dxa"/>
-          <w:cantSplit/>
-          <w:trHeight w:val="180"/>
-          <w:jc w:val="center"/>
-        </w:trPr>
-        <w:tc>
-          <w:tcPr>
-            <w:tcW w:w="9843" w:type="dxa"/>
-            <w:gridSpan w:val="2"/>
-          </w:tcPr>
-          <w:p>
-            <w:pPr>
-              <w:jc w:val="center"/>
-              <w:rPr>
-                <w:caps/>
-              </w:rPr>
-            </w:pPr>
-            <w:bookmarkStart w:id="0" w:name="_Hlk68953007"/>
-            <w:bookmarkEnd w:id="0"/>
-            <w:r>
-              <w:rPr>
-                <w:noProof/>
-              </w:rPr>
-              <w:drawing>
-                <wp:inline distT="0" distB="0" distL="0" distR="0" wp14:anchorId="21A57D3D" wp14:editId="64C25371">
-                  <wp:extent cx="1005840" cy="1005840"/>
-                  <wp:effectExtent l="0" t="0" r="3810" b="3810"/>
-                  <wp:docPr id="4" name="Рисунок 4"/>
-                  <wp:cNvGraphicFramePr>
-                    <a:graphicFrameLocks xmlns:a="http://schemas.openxmlformats.org/drawingml/2006/main" noChangeAspect="1"/>
-                  </wp:cNvGraphicFramePr>
-                  <a:graphic xmlns:a="http://schemas.openxmlformats.org/drawingml/2006/main">
-                    <a:graphicData uri="http://schemas.openxmlformats.org/drawingml/2006/picture">
-                      <pic:pic xmlns:pic="http://schemas.openxmlformats.org/drawingml/2006/picture">
-                        <pic:nvPicPr>
-                          <pic:cNvPr id="0" name="Picture 3"/>
-                          <pic:cNvPicPr>
-                            <a:picLocks noChangeAspect="1" noChangeArrowheads="1"/>
-                          </pic:cNvPicPr>
-                        </pic:nvPicPr>
-                        <pic:blipFill>
-                          <a:blip r:embed="rId7" cstate="print">
-                            <a:extLst>
-                              <a:ext uri="{28A0092B-C50C-407E-A947-70E740481C1C}">
-                                <a14:useLocalDpi xmlns:a14="http://schemas.microsoft.com/office/drawing/2010/main" val="0"/>
-                              </a:ext>
-                            </a:extLst>
-                          </a:blip>
-                          <a:srcRect/>
-                          <a:stretch>
-                            <a:fillRect/>
-                          </a:stretch>
-                        </pic:blipFill>
-                        <pic:spPr bwMode="auto">
-                          <a:xfrm>
-                            <a:off x="0" y="0"/>
-                            <a:ext cx="1005840" cy="1005840"/>
-                          </a:xfrm>
-                          <a:prstGeom prst="rect">
-                            <a:avLst/>
-                          </a:prstGeom>
-                          <a:noFill/>
-                          <a:ln>
-                            <a:noFill/>
-                          </a:ln>
-                        </pic:spPr>
-                      </pic:pic>
-                    </a:graphicData>
-                  </a:graphic>
-                </wp:inline>
-              </w:drawing>
-            </w:r>
-          </w:p>
-        </w:tc>
-      </w:tr>
-      <w:tr>
-        <w:trPr>
-          <w:gridAfter w:val="1"/>
-          <w:wAfter w:w="402" w:type="dxa"/>
-          <w:cantSplit/>
-          <w:trHeight w:val="180"/>
-          <w:jc w:val="center"/>
-        </w:trPr>
-        <w:tc>
-          <w:tcPr>
-            <w:tcW w:w="9843" w:type="dxa"/>
-            <w:gridSpan w:val="2"/>
-          </w:tcPr>
-          <w:p>
-            <w:pPr>
-              <w:spacing w:line="240" w:lineRule="atLeast"/>
-              <w:jc w:val="center"/>
-              <w:rPr>
-                <w:caps/>
-              </w:rPr>
-            </w:pPr>
-            <w:r>
-              <w:rPr>
-                <w:caps/>
-              </w:rPr>
-              <w:t>МИНистерство Науки и высшего образования российской федерации</w:t>
-            </w:r>
-          </w:p>
-        </w:tc>
-      </w:tr>
-      <w:tr>
-        <w:trPr>
-          <w:gridAfter w:val="1"/>
-          <w:wAfter w:w="402" w:type="dxa"/>
-          <w:cantSplit/>
-          <w:trHeight w:val="18"/>
-          <w:jc w:val="center"/>
-        </w:trPr>
-        <w:tc>
-          <w:tcPr>
-            <w:tcW w:w="9843" w:type="dxa"/>
-            <w:gridSpan w:val="2"/>
-          </w:tcPr>
-          <w:p>
-            <w:pPr>
-              <w:pStyle w:val="1"/>
-              <w:spacing w:before="0" w:after="0"/>
-              <w:jc w:val="center"/>
-              <w:rPr>
-                <w:rFonts w:cs="Times New Roman"/>
-                <w:b w:val="0"/>
-                <w:sz w:val="24"/>
-              </w:rPr>
-            </w:pPr>
-            <w:bookmarkStart w:id="1" w:name="_Toc529380737"/>
-            <w:bookmarkStart w:id="2" w:name="_Toc68955910"/>
-            <w:bookmarkStart w:id="3" w:name="_Toc70444009"/>
-            <w:bookmarkStart w:id="4" w:name="_Toc70867997"/>
-            <w:bookmarkStart w:id="5" w:name="_Toc85541074"/>
-            <w:bookmarkStart w:id="6" w:name="_Toc85541174"/>
-            <w:bookmarkStart w:id="7" w:name="_Toc96156665"/>
-            <w:bookmarkStart w:id="8" w:name="_Toc96171648"/>
-            <w:bookmarkStart w:id="9" w:name="_Toc96684233"/>
-            <w:bookmarkStart w:id="10" w:name="_Toc96687477"/>
-            <w:bookmarkStart w:id="11" w:name="_Toc96687769"/>
-            <w:bookmarkStart w:id="12" w:name="_Toc97637608"/>
-            <w:r>
-              <w:rPr>
-                <w:rFonts w:cs="Times New Roman"/>
-                <w:b w:val="0"/>
-                <w:sz w:val="24"/>
-              </w:rPr>
-              <w:t>Федеральное государственное бюджетное образовательное учреждение</w:t>
-            </w:r>
-            <w:bookmarkEnd w:id="1"/>
-            <w:bookmarkEnd w:id="2"/>
-            <w:bookmarkEnd w:id="3"/>
-            <w:bookmarkEnd w:id="4"/>
-            <w:bookmarkEnd w:id="5"/>
-            <w:bookmarkEnd w:id="6"/>
-            <w:bookmarkEnd w:id="7"/>
-            <w:bookmarkEnd w:id="8"/>
-            <w:bookmarkEnd w:id="9"/>
-            <w:bookmarkEnd w:id="10"/>
-            <w:bookmarkEnd w:id="11"/>
-            <w:bookmarkEnd w:id="12"/>
-          </w:p>
-          <w:p>
-            <w:pPr>
-              <w:pStyle w:val="1"/>
-              <w:spacing w:before="0" w:after="0"/>
-              <w:jc w:val="center"/>
-              <w:rPr>
-                <w:rFonts w:cs="Times New Roman"/>
-                <w:b w:val="0"/>
-                <w:sz w:val="24"/>
-              </w:rPr>
-            </w:pPr>
-            <w:bookmarkStart w:id="13" w:name="_Toc529380738"/>
-            <w:bookmarkStart w:id="14" w:name="_Toc68955911"/>
-            <w:bookmarkStart w:id="15" w:name="_Toc70444010"/>
-            <w:bookmarkStart w:id="16" w:name="_Toc70867998"/>
-            <w:bookmarkStart w:id="17" w:name="_Toc85541075"/>
-            <w:bookmarkStart w:id="18" w:name="_Toc85541175"/>
-            <w:bookmarkStart w:id="19" w:name="_Toc96156666"/>
-            <w:bookmarkStart w:id="20" w:name="_Toc96171649"/>
-            <w:bookmarkStart w:id="21" w:name="_Toc96684234"/>
-            <w:bookmarkStart w:id="22" w:name="_Toc96687478"/>
-            <w:bookmarkStart w:id="23" w:name="_Toc96687770"/>
-            <w:bookmarkStart w:id="24" w:name="_Toc97637609"/>
-            <w:r>
-              <w:rPr>
-                <w:rFonts w:cs="Times New Roman"/>
-                <w:b w:val="0"/>
-                <w:sz w:val="24"/>
-              </w:rPr>
-              <w:t>высшего образования</w:t>
-            </w:r>
-            <w:bookmarkEnd w:id="13"/>
-            <w:bookmarkEnd w:id="14"/>
-            <w:bookmarkEnd w:id="15"/>
-            <w:bookmarkEnd w:id="16"/>
-            <w:bookmarkEnd w:id="17"/>
-            <w:bookmarkEnd w:id="18"/>
-            <w:bookmarkEnd w:id="19"/>
-            <w:bookmarkEnd w:id="20"/>
-            <w:bookmarkEnd w:id="21"/>
-            <w:bookmarkEnd w:id="22"/>
-            <w:bookmarkEnd w:id="23"/>
-            <w:bookmarkEnd w:id="24"/>
-          </w:p>
-          <w:p>
-            <w:pPr>
-              <w:pStyle w:val="1"/>
-              <w:spacing w:before="0" w:after="0"/>
-              <w:jc w:val="center"/>
-              <w:rPr>
-                <w:rFonts w:cs="Times New Roman"/>
-                <w:sz w:val="24"/>
-              </w:rPr>
-            </w:pPr>
-            <w:bookmarkStart w:id="25" w:name="_Toc529380739"/>
-            <w:bookmarkStart w:id="26" w:name="_Toc68955912"/>
-            <w:bookmarkStart w:id="27" w:name="_Toc70444011"/>
-            <w:bookmarkStart w:id="28" w:name="_Toc70867999"/>
-            <w:bookmarkStart w:id="29" w:name="_Toc85541076"/>
-            <w:bookmarkStart w:id="30" w:name="_Toc85541176"/>
-            <w:bookmarkStart w:id="31" w:name="_Toc96156667"/>
-            <w:bookmarkStart w:id="32" w:name="_Toc96171650"/>
-            <w:bookmarkStart w:id="33" w:name="_Toc96684235"/>
-            <w:bookmarkStart w:id="34" w:name="_Toc96687479"/>
-            <w:bookmarkStart w:id="35" w:name="_Toc96687771"/>
-            <w:bookmarkStart w:id="36" w:name="_Toc97637610"/>
-            <w:r>
-              <w:rPr>
-                <w:rFonts w:cs="Times New Roman"/>
-                <w:sz w:val="24"/>
-              </w:rPr>
-              <w:t>"МИРЭА - Российский технологический университет"</w:t>
-            </w:r>
-            <w:bookmarkEnd w:id="25"/>
-            <w:bookmarkEnd w:id="26"/>
-            <w:bookmarkEnd w:id="27"/>
-            <w:bookmarkEnd w:id="28"/>
-            <w:bookmarkEnd w:id="29"/>
-            <w:bookmarkEnd w:id="30"/>
-            <w:bookmarkEnd w:id="31"/>
-            <w:bookmarkEnd w:id="32"/>
-            <w:bookmarkEnd w:id="33"/>
-            <w:bookmarkEnd w:id="34"/>
-            <w:bookmarkEnd w:id="35"/>
-            <w:bookmarkEnd w:id="36"/>
-          </w:p>
-          <w:p>
-            <w:pPr>
-              <w:pStyle w:val="1"/>
-              <w:jc w:val="center"/>
-              <w:rPr>
-                <w:rFonts w:cs="Times New Roman"/>
-              </w:rPr>
-            </w:pPr>
-            <w:bookmarkStart w:id="37" w:name="_Toc529380740"/>
-            <w:bookmarkStart w:id="38" w:name="_Toc68955913"/>
-            <w:bookmarkStart w:id="39" w:name="_Toc70444012"/>
-            <w:bookmarkStart w:id="40" w:name="_Toc70868000"/>
-            <w:bookmarkStart w:id="41" w:name="_Toc85541077"/>
-            <w:bookmarkStart w:id="42" w:name="_Toc85541177"/>
-            <w:bookmarkStart w:id="43" w:name="_Toc96156668"/>
-            <w:bookmarkStart w:id="44" w:name="_Toc96171651"/>
-            <w:bookmarkStart w:id="45" w:name="_Toc96684236"/>
-            <w:bookmarkStart w:id="46" w:name="_Toc96687480"/>
-            <w:bookmarkStart w:id="47" w:name="_Toc96687772"/>
-            <w:bookmarkStart w:id="48" w:name="_Toc97637611"/>
-            <w:r>
-              <w:rPr>
-                <w:rFonts w:cs="Times New Roman"/>
-              </w:rPr>
-              <w:t>РТУ МИРЭА</w:t>
-            </w:r>
-            <w:bookmarkEnd w:id="37"/>
-            <w:bookmarkEnd w:id="38"/>
-            <w:bookmarkEnd w:id="39"/>
-            <w:bookmarkEnd w:id="40"/>
-            <w:bookmarkEnd w:id="41"/>
-            <w:bookmarkEnd w:id="42"/>
-            <w:bookmarkEnd w:id="43"/>
-            <w:bookmarkEnd w:id="44"/>
-            <w:bookmarkEnd w:id="45"/>
-            <w:bookmarkEnd w:id="46"/>
-            <w:bookmarkEnd w:id="47"/>
-            <w:bookmarkEnd w:id="48"/>
-          </w:p>
-          <w:p>
-            <w:r>
-              <w:rPr>
-                <w:noProof/>
-              </w:rPr>
-              <mc:AlternateContent>
-                <mc:Choice Requires="wpc">
-                  <w:drawing>
-                    <wp:inline distT="0" distB="0" distL="0" distR="0" wp14:anchorId="0E07FE6E" wp14:editId="63B87669">
-                      <wp:extent cx="5829300" cy="342900"/>
-                      <wp:effectExtent l="3810" t="0" r="24765" b="2540"/>
-                      <wp:docPr id="8" name="Полотно 8"/>
-                      <wp:cNvGraphicFramePr>
-                        <a:graphicFrameLocks xmlns:a="http://schemas.openxmlformats.org/drawingml/2006/main" noChangeAspect="1"/>
-                      </wp:cNvGraphicFramePr>
-                      <a:graphic xmlns:a="http://schemas.openxmlformats.org/drawingml/2006/main">
-                        <a:graphicData uri="http://schemas.microsoft.com/office/word/2010/wordprocessingCanvas">
-                          <wpc:wpc>
-                            <wpc:bg>
-                              <a:noFill/>
-                            </wpc:bg>
-                            <wpc:whole/>
-                            <wps:wsp>
-                              <wps:cNvPr id="1" name="Line 10"/>
-                              <wps:cNvCnPr>
-                                <a:cxnSpLocks noChangeShapeType="1"/>
-                              </wps:cNvCnPr>
-                              <wps:spPr bwMode="auto">
-                                <a:xfrm flipV="1">
-                                  <a:off x="228649" y="114027"/>
-                                  <a:ext cx="5600651" cy="1641"/>
-                                </a:xfrm>
-                                <a:prstGeom prst="line">
-                                  <a:avLst/>
-                                </a:prstGeom>
-                                <a:noFill/>
-                                <a:ln w="38100" cmpd="dbl">
-                                  <a:solidFill>
-                                    <a:srgbClr val="000000"/>
-                                  </a:solidFill>
-                                  <a:round/>
-                                  <a:headEnd/>
-                                  <a:tailEnd/>
-                                </a:ln>
-                                <a:extLst>
-                                  <a:ext uri="{909E8E84-426E-40DD-AFC4-6F175D3DCCD1}">
-                                    <a14:hiddenFill xmlns:a14="http://schemas.microsoft.com/office/drawing/2010/main">
-                                      <a:noFill/>
-                                    </a14:hiddenFill>
-                                  </a:ext>
-                                </a:extLst>
-                              </wps:spPr>
-                              <wps:bodyPr/>
-                            </wps:wsp>
-                          </wpc:wpc>
-                        </a:graphicData>
-                      </a:graphic>
-                    </wp:inline>
-                  </w:drawing>
-                </mc:Choice>
-                <mc:Fallback>
-                  <w:pict>
-                    <v:group w14:anchorId="2C6A182B" id="Полотно 8" o:spid="_x0000_s1026" editas="canvas" style="width:459pt;height:27pt;mso-position-horizontal-relative:char;mso-position-vertical-relative:line" coordsize="58293,3429" o:gfxdata="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">
-                      <v:shapetype id="_x0000_t75" coordsize="21600,21600" o:spt="75" o:preferrelative="t" path="m@4@5l@4@11@9@11@9@5xe" filled="f" stroked="f">
-                        <v:stroke joinstyle="miter"/>
-                        <v:formulas>
-                          <v:f eqn="if lineDrawn pixelLineWidth 0"/>
-                          <v:f eqn="sum @0 1 0"/>
-                          <v:f eqn="sum 0 0 @1"/>
-                          <v:f eqn="prod @2 1 2"/>
-                          <v:f eqn="prod @3 21600 pixelWidth"/>
-                          <v:f eqn="prod @3 21600 pixelHeight"/>
-                          <v:f eqn="sum @0 0 1"/>
-                          <v:f eqn="prod @6 1 2"/>
-                          <v:f eqn="prod @7 21600 pixelWidth"/>
-                          <v:f eqn="sum @8 21600 0"/>
-                          <v:f eqn="prod @7 21600 pixelHeight"/>
-                          <v:f eqn="sum @10 21600 0"/>
-                        </v:formulas>
-                        <v:path o:extrusionok="f" gradientshapeok="t" o:connecttype="rect"/>
-                        <o:lock v:ext="edit" aspectratio="t"/>
-                      </v:shapetype>
-                      <v:shape id="_x0000_s1027" type="#_x0000_t75" style="position:absolute;width:58293;height:3429;visibility:visible;mso-wrap-style:square">
-                        <v:fill o:detectmouseclick="t"/>
-                        <v:path o:connecttype="none"/>
-                      </v:shape>
-                      <v:line id="Line 10" o:spid="_x0000_s1028" style="position:absolute;flip:y;visibility:visible;mso-wrap-style:square" from="2286,1140" to="58293,1156" o:connectortype="straight" o:gfxdata="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" strokeweight="3pt">
-                        <v:stroke linestyle="thinThin"/>
-                      </v:line>
-                      <w10:anchorlock/>
-                    </v:group>
-                  </w:pict>
-                </mc:Fallback>
-              </mc:AlternateContent>
-            </w:r>
-          </w:p>
-        </w:tc>
-      </w:tr>
-      <w:tr>
-        <w:tblPrEx>
-          <w:jc w:val="left"/>
-          <w:tblCellMar>
-            <w:left w:w="108" w:type="dxa"/>
-            <w:right w:w="108" w:type="dxa"/>
-          </w:tblCellMar>
-          <w:tblLook w:val="01E0" w:firstRow="1" w:lastRow="1" w:firstColumn="1" w:lastColumn="1" w:noHBand="0" w:noVBand="0"/>
-        </w:tblPrEx>
-        <w:trPr>
-          <w:gridBefore w:val="1"/>
-          <w:wBefore w:w="356" w:type="dxa"/>
-        </w:trPr>
-        <w:tc>
-          <w:tcPr>
-            <w:tcW w:w="9889" w:type="dxa"/>
-            <w:gridSpan w:val="2"/>
-          </w:tcPr>
-          <w:p>
-            <w:pPr>
-              <w:jc w:val="center"/>
-              <w:rPr>
-                <w:sz w:val="24"/>
-                <w:szCs w:val="24"/>
-              </w:rPr>
-            </w:pPr>
-            <w:r>
-              <w:rPr>
-                <w:sz w:val="24"/>
-                <w:szCs w:val="24"/>
-              </w:rPr>
-              <w:t>Институт информационных технологий (ИТ)</w:t>
-            </w:r>
-          </w:p>
-        </w:tc>
-      </w:tr>
-      <w:tr>
-        <w:tblPrEx>
-          <w:jc w:val="left"/>
-          <w:tblCellMar>
-            <w:left w:w="108" w:type="dxa"/>
-            <w:right w:w="108" w:type="dxa"/>
-          </w:tblCellMar>
-          <w:tblLook w:val="01E0" w:firstRow="1" w:lastRow="1" w:firstColumn="1" w:lastColumn="1" w:noHBand="0" w:noVBand="0"/>
-        </w:tblPrEx>
-        <w:trPr>
-          <w:gridBefore w:val="1"/>
-          <w:wBefore w:w="356" w:type="dxa"/>
-          <w:trHeight w:val="283"/>
-        </w:trPr>
-        <w:tc>
-          <w:tcPr>
-            <w:tcW w:w="9889" w:type="dxa"/>
-            <w:gridSpan w:val="2"/>
-          </w:tcPr>
-          <w:p>
-            <w:pPr>
-              <w:jc w:val="center"/>
-            </w:pPr>
-            <w:r>
-              <w:rPr>
-                <w:sz w:val="24"/>
-                <w:szCs w:val="24"/>
-              </w:rPr>
-              <w:t xml:space="preserve">Кафедра </w:t>
-            </w:r>
-            <w:r>
-              <w:rPr>
-                <w:sz w:val="24"/>
-                <w:szCs w:val="24"/>
-              </w:rPr>
-              <w:t>п</w:t>
-            </w:r>
-            <w:r>
-              <w:rPr>
-                <w:sz w:val="24"/>
-                <w:szCs w:val="24"/>
-              </w:rPr>
-              <w:t>р</w:t>
-            </w:r>
-            <w:r>
-              <w:rPr>
-                <w:sz w:val="24"/>
-                <w:szCs w:val="24"/>
-              </w:rPr>
-              <w:t xml:space="preserve">омышленной </w:t>
-            </w:r>
-            <w:r>
-              <w:rPr>
-                <w:sz w:val="24"/>
-                <w:szCs w:val="24"/>
-              </w:rPr>
-              <w:t>информатики</w:t>
-            </w:r>
-            <w:r>
-              <w:rPr>
-                <w:sz w:val="24"/>
-                <w:szCs w:val="24"/>
-              </w:rPr>
-              <w:t xml:space="preserve"> (ПИ)</w:t>
-            </w:r>
-          </w:p>
-        </w:tc>
-      </w:tr>
-    </w:tbl>
-    <w:p>
-      <w:pPr>
-        <w:shd w:val="clear" w:color="auto" w:fill="FFFFFF"/>
-        <w:rPr>
-          <w:b/>
-          <w:sz w:val="32"/>
-          <w:szCs w:val="32"/>
-        </w:rPr>
-      </w:pPr>
-    </w:p>
-    <w:p>
-      <w:pPr>
-        <w:shd w:val="clear" w:color="auto" w:fill="FFFFFF"/>
-        <w:jc w:val="center"/>
-        <w:rPr>
-          <w:b/>
-          <w:sz w:val="32"/>
-          <w:szCs w:val="32"/>
-        </w:rPr>
-      </w:pPr>
-    </w:p>
-    <w:tbl>
-      <w:tblPr>
-        <w:tblW w:w="4873" w:type="pct"/>
-        <w:tblLayout w:type="fixed"/>
-        <w:tblLook w:val="00A0" w:firstRow="1" w:lastRow="0" w:firstColumn="1" w:lastColumn="0" w:noHBand="0" w:noVBand="0"/>
-      </w:tblPr>
-      <w:tblGrid>
-        <w:gridCol w:w="7177"/>
-        <w:gridCol w:w="2219"/>
-      </w:tblGrid>
-      <w:tr>
-        <w:tc>
-          <w:tcPr>
-            <w:tcW w:w="5000" w:type="pct"/>
-            <w:gridSpan w:val="2"/>
-          </w:tcPr>
-          <w:p>
-            <w:pPr>
-              <w:shd w:val="clear" w:color="auto" w:fill="FFFFFF"/>
-              <w:jc w:val="center"/>
-              <w:rPr>
-                <w:b/>
-                <w:sz w:val="28"/>
-                <w:szCs w:val="28"/>
-              </w:rPr>
-            </w:pPr>
-            <w:r>
-              <w:rPr>
-                <w:b/>
-                <w:sz w:val="28"/>
-                <w:szCs w:val="28"/>
-              </w:rPr>
-              <w:t xml:space="preserve">ОТЧЕТ </w:t>
-            </w:r>
-          </w:p>
-          <w:p>
-            <w:pPr>
-              <w:shd w:val="clear" w:color="auto" w:fill="FFFFFF"/>
-              <w:jc w:val="center"/>
-              <w:rPr>
-                <w:b/>
-                <w:sz w:val="28"/>
-                <w:szCs w:val="28"/>
-              </w:rPr>
-            </w:pPr>
-            <w:r>
-              <w:rPr>
-                <w:b/>
-                <w:sz w:val="28"/>
-                <w:szCs w:val="28"/>
-              </w:rPr>
-              <w:t xml:space="preserve">ПО </w:t>
-            </w:r>
-            <w:r>
-              <w:rPr>
-                <w:b/>
-                <w:sz w:val="28"/>
-                <w:szCs w:val="28"/>
-              </w:rPr>
-              <w:t>ПРАКТИЧЕСКИМ</w:t>
-            </w:r>
-            <w:r>
-              <w:rPr>
-                <w:b/>
-                <w:sz w:val="28"/>
-                <w:szCs w:val="28"/>
-              </w:rPr>
-              <w:t xml:space="preserve"> РАБОТ</w:t>
-            </w:r>
-            <w:r>
-              <w:rPr>
-                <w:b/>
-                <w:sz w:val="28"/>
-                <w:szCs w:val="28"/>
-              </w:rPr>
-              <w:t>АМ</w:t>
-            </w:r>
-          </w:p>
-        </w:tc>
-      </w:tr>
-      <w:tr>
-        <w:tc>
-          <w:tcPr>
-            <w:tcW w:w="5000" w:type="pct"/>
-            <w:gridSpan w:val="2"/>
-          </w:tcPr>
-          <w:p>
-            <w:pPr>
-              <w:shd w:val="clear" w:color="auto" w:fill="FFFFFF"/>
-              <w:jc w:val="center"/>
-              <w:rPr>
-                <w:b/>
-                <w:sz w:val="28"/>
-                <w:szCs w:val="28"/>
-              </w:rPr>
-            </w:pPr>
-            <w:r>
-              <w:rPr>
-                <w:b/>
-                <w:spacing w:val="-5"/>
-                <w:sz w:val="28"/>
-                <w:szCs w:val="28"/>
-              </w:rPr>
-              <w:t>по дисциплине</w:t>
-            </w:r>
-          </w:p>
-        </w:tc>
-      </w:tr>
-      <w:tr>
-        <w:tc>
-          <w:tcPr>
-            <w:tcW w:w="5000" w:type="pct"/>
-            <w:gridSpan w:val="2"/>
-          </w:tcPr>
-          <w:p>
-            <w:pPr>
-              <w:shd w:val="clear" w:color="auto" w:fill="FFFFFF"/>
-              <w:jc w:val="center"/>
-              <w:rPr>
-                <w:bCs/>
-                <w:spacing w:val="-5"/>
-                <w:sz w:val="28"/>
-                <w:szCs w:val="28"/>
-              </w:rPr>
-            </w:pPr>
-            <w:r>
-              <w:rPr>
-                <w:bCs/>
-                <w:spacing w:val="-5"/>
-                <w:sz w:val="32"/>
-                <w:szCs w:val="32"/>
-              </w:rPr>
-              <w:t>«Технологии и инструментарий анализа больших данных»</w:t>
-            </w:r>
-          </w:p>
-          <w:p>
-            <w:pPr>
-              <w:rPr>
-                <w:color w:val="FF0000"/>
-                <w:sz w:val="28"/>
-                <w:szCs w:val="28"/>
-              </w:rPr>
-            </w:pPr>
-          </w:p>
-        </w:tc>
-      </w:tr>
-      <w:tr>
-        <w:tc>
-          <w:tcPr>
-            <w:tcW w:w="5000" w:type="pct"/>
-            <w:gridSpan w:val="2"/>
-          </w:tcPr>
-          <w:p>
-            <w:pPr>
-              <w:shd w:val="clear" w:color="auto" w:fill="FFFFFF"/>
-              <w:rPr>
-                <w:b/>
-              </w:rPr>
-            </w:pPr>
-          </w:p>
-        </w:tc>
-      </w:tr>
-      <w:tr>
-        <w:tc>
-          <w:tcPr>
-            <w:tcW w:w="3819" w:type="pct"/>
-          </w:tcPr>
-          <w:p>
-            <w:pPr>
-              <w:rPr>
-                <w:sz w:val="24"/>
-                <w:szCs w:val="24"/>
-              </w:rPr>
-            </w:pPr>
-          </w:p>
-          <w:p>
-            <w:pPr>
-              <w:rPr>
-                <w:sz w:val="24"/>
-                <w:szCs w:val="24"/>
-              </w:rPr>
-            </w:pPr>
-          </w:p>
-          <w:p>
-            <w:pPr>
-              <w:rPr>
-                <w:sz w:val="24"/>
-                <w:szCs w:val="24"/>
-              </w:rPr>
-            </w:pPr>
-          </w:p>
-          <w:p>
-            <w:pPr>
-              <w:rPr>
-                <w:sz w:val="24"/>
-                <w:szCs w:val="24"/>
-              </w:rPr>
-            </w:pPr>
-            <w:r>
-              <w:rPr>
-                <w:sz w:val="24"/>
-                <w:szCs w:val="24"/>
-              </w:rPr>
-              <w:t>Выполнил</w:t>
-            </w:r>
-            <w:r>
-              <w:rPr>
-                <w:sz w:val="24"/>
-                <w:szCs w:val="24"/>
-              </w:rPr>
-              <w:t>и</w:t>
-            </w:r>
-            <w:r>
-              <w:rPr>
-                <w:sz w:val="24"/>
-                <w:szCs w:val="24"/>
-              </w:rPr>
-              <w:t xml:space="preserve"> студент</w:t>
-            </w:r>
-            <w:r>
-              <w:rPr>
-                <w:sz w:val="24"/>
-                <w:szCs w:val="24"/>
-              </w:rPr>
-              <w:t>ы</w:t>
-            </w:r>
-            <w:r>
-              <w:rPr>
-                <w:sz w:val="24"/>
-                <w:szCs w:val="24"/>
-              </w:rPr>
-              <w:t xml:space="preserve"> группы ИВБО-07-19                        </w:t>
-            </w:r>
-          </w:p>
-          <w:p>
-            <w:pPr>
-              <w:shd w:val="clear" w:color="auto" w:fill="FFFFFF"/>
-              <w:rPr>
-                <w:b/>
-                <w:color w:val="FF0000"/>
-              </w:rPr>
-            </w:pPr>
-            <w:r>
-              <w:t xml:space="preserve">                                    </w:t>
-            </w:r>
-          </w:p>
-        </w:tc>
-        <w:tc>
-          <w:tcPr>
-            <w:tcW w:w="1181" w:type="pct"/>
-          </w:tcPr>
-          <w:p>
-            <w:pPr>
-              <w:shd w:val="clear" w:color="auto" w:fill="FFFFFF"/>
-              <w:jc w:val="center"/>
-              <w:rPr>
-                <w:sz w:val="24"/>
-                <w:szCs w:val="24"/>
-              </w:rPr>
-            </w:pPr>
-          </w:p>
-          <w:p>
-            <w:pPr>
-              <w:shd w:val="clear" w:color="auto" w:fill="FFFFFF"/>
-              <w:jc w:val="center"/>
-              <w:rPr>
-                <w:sz w:val="24"/>
-                <w:szCs w:val="24"/>
-              </w:rPr>
-            </w:pPr>
-          </w:p>
-          <w:p>
-            <w:pPr>
-              <w:shd w:val="clear" w:color="auto" w:fill="FFFFFF"/>
-              <w:rPr>
-                <w:color w:val="000000"/>
-                <w:sz w:val="24"/>
-                <w:szCs w:val="24"/>
-              </w:rPr>
-            </w:pPr>
-            <w:r>
-              <w:rPr>
-                <w:color w:val="000000"/>
-                <w:sz w:val="24"/>
-                <w:szCs w:val="24"/>
-              </w:rPr>
-              <w:t xml:space="preserve">  </w:t>
-            </w:r>
-          </w:p>
-          <w:p>
-            <w:pPr>
-              <w:shd w:val="clear" w:color="auto" w:fill="FFFFFF"/>
-              <w:rPr>
-                <w:color w:val="000000"/>
-                <w:sz w:val="24"/>
-                <w:szCs w:val="24"/>
-              </w:rPr>
-            </w:pPr>
-            <w:r>
-              <w:rPr>
-                <w:color w:val="000000"/>
-                <w:sz w:val="24"/>
-                <w:szCs w:val="24"/>
-              </w:rPr>
-              <w:t>Гридасов Е.А.</w:t>
-            </w:r>
-          </w:p>
-          <w:p>
-            <w:pPr>
-              <w:shd w:val="clear" w:color="auto" w:fill="FFFFFF"/>
-              <w:rPr>
-                <w:color w:val="000000"/>
-                <w:sz w:val="24"/>
-                <w:szCs w:val="24"/>
-              </w:rPr>
-            </w:pPr>
-          </w:p>
-          <w:p>
-            <w:pPr>
-              <w:shd w:val="clear" w:color="auto" w:fill="FFFFFF"/>
-              <w:rPr>
-                <w:b/>
-                <w:color w:val="000000"/>
-                <w:sz w:val="24"/>
-                <w:szCs w:val="24"/>
-              </w:rPr>
-            </w:pPr>
-          </w:p>
-          <w:p>
-            <w:pPr>
-              <w:shd w:val="clear" w:color="auto" w:fill="FFFFFF"/>
-              <w:rPr>
-                <w:b/>
-                <w:color w:val="000000"/>
-                <w:sz w:val="24"/>
-                <w:szCs w:val="24"/>
-              </w:rPr>
-            </w:pPr>
-          </w:p>
-        </w:tc>
-      </w:tr>
-      <w:tr>
-        <w:tc>
-          <w:tcPr>
-            <w:tcW w:w="3819" w:type="pct"/>
-          </w:tcPr>
-          <w:p>
-            <w:pPr>
-              <w:rPr>
-                <w:sz w:val="24"/>
-                <w:szCs w:val="24"/>
-              </w:rPr>
-            </w:pPr>
-            <w:r>
-              <w:rPr>
-                <w:sz w:val="24"/>
-                <w:szCs w:val="24"/>
-              </w:rPr>
-              <w:t>Принял</w:t>
-            </w:r>
-            <w:r>
-              <w:rPr>
-                <w:sz w:val="24"/>
-                <w:szCs w:val="24"/>
-              </w:rPr>
-              <w:t xml:space="preserve"> ассистент кафедры ПМ</w:t>
-            </w:r>
-          </w:p>
-          <w:p>
-            <w:pPr>
-              <w:rPr>
-                <w:color w:val="000000"/>
-              </w:rPr>
-            </w:pPr>
-          </w:p>
-        </w:tc>
-        <w:tc>
-          <w:tcPr>
-            <w:tcW w:w="1181" w:type="pct"/>
-          </w:tcPr>
-          <w:p>
-            <w:pPr>
-              <w:shd w:val="clear" w:color="auto" w:fill="FFFFFF"/>
-              <w:rPr>
-                <w:color w:val="000000"/>
-                <w:sz w:val="24"/>
-                <w:szCs w:val="24"/>
-              </w:rPr>
-            </w:pPr>
-            <w:r>
-              <w:rPr>
-                <w:color w:val="000000"/>
-                <w:sz w:val="24"/>
-                <w:szCs w:val="24"/>
-              </w:rPr>
-              <w:t>Горячев А.А.</w:t>
-            </w:r>
-          </w:p>
-        </w:tc>
-      </w:tr>
-    </w:tbl>
-    <w:p>
-      <w:pPr>
-        <w:shd w:val="clear" w:color="auto" w:fill="FFFFFF"/>
-        <w:rPr>
-          <w:b/>
-          <w:sz w:val="34"/>
-          <w:szCs w:val="34"/>
-          <w:lang w:val="en-US"/>
-        </w:rPr>
-      </w:pPr>
-    </w:p>
-    <w:p>
-      <w:pPr>
-        <w:shd w:val="clear" w:color="auto" w:fill="FFFFFF"/>
-        <w:rPr>
-          <w:b/>
-          <w:sz w:val="34"/>
-          <w:szCs w:val="34"/>
-          <w:lang w:val="en-US"/>
-        </w:rPr>
-      </w:pPr>
-    </w:p>
-    <w:tbl>
-      <w:tblPr>
-        <w:tblW w:w="0" w:type="auto"/>
-        <w:tblLook w:val="00A0" w:firstRow="1" w:lastRow="0" w:firstColumn="1" w:lastColumn="0" w:noHBand="0" w:noVBand="0"/>
-      </w:tblPr>
-      <w:tblGrid>
-        <w:gridCol w:w="3510"/>
-        <w:gridCol w:w="3402"/>
-        <w:gridCol w:w="2658"/>
-      </w:tblGrid>
-      <w:tr>
-        <w:tc>
-          <w:tcPr>
-            <w:tcW w:w="3510" w:type="dxa"/>
-            <w:vAlign w:val="center"/>
-          </w:tcPr>
-          <w:p>
-            <w:pPr>
-              <w:jc w:val="center"/>
-            </w:pPr>
-            <w:r>
-              <w:t>Практическ</w:t>
-            </w:r>
-            <w:r>
-              <w:t>ая</w:t>
-            </w:r>
-            <w:r>
-              <w:t xml:space="preserve"> работ</w:t>
-            </w:r>
-            <w:r>
-              <w:t>а</w:t>
-            </w:r>
-            <w:r>
-              <w:t xml:space="preserve"> выполнен</w:t>
-            </w:r>
-            <w:r>
-              <w:t>а</w:t>
-            </w:r>
-          </w:p>
-        </w:tc>
-        <w:tc>
-          <w:tcPr>
-            <w:tcW w:w="3402" w:type="dxa"/>
-            <w:vAlign w:val="center"/>
-          </w:tcPr>
-          <w:p>
-            <w:pPr>
-              <w:jc w:val="center"/>
-            </w:pPr>
-            <w:r>
-              <w:t>«__»_________202</w:t>
-            </w:r>
-            <w:r>
-              <w:t>2</w:t>
-            </w:r>
-            <w:r>
-              <w:t xml:space="preserve"> г.</w:t>
-            </w:r>
-          </w:p>
-        </w:tc>
-        <w:tc>
-          <w:tcPr>
-            <w:tcW w:w="2658" w:type="dxa"/>
-          </w:tcPr>
-          <w:p>
-            <w:pPr>
-              <w:rPr>
-                <w:i/>
-              </w:rPr>
-            </w:pPr>
-          </w:p>
-          <w:p>
-            <w:pPr>
-              <w:jc w:val="center"/>
-              <w:rPr>
-                <w:i/>
-                <w:color w:val="FF0000"/>
-              </w:rPr>
-            </w:pPr>
-          </w:p>
-        </w:tc>
-      </w:tr>
-      <w:tr>
-        <w:tc>
-          <w:tcPr>
-            <w:tcW w:w="3510" w:type="dxa"/>
-          </w:tcPr>
-          <w:p>
-            <w:pPr>
-              <w:jc w:val="center"/>
-            </w:pPr>
-          </w:p>
-        </w:tc>
-        <w:tc>
-          <w:tcPr>
-            <w:tcW w:w="3402" w:type="dxa"/>
-          </w:tcPr>
-          <w:p>
-            <w:pPr>
-              <w:jc w:val="center"/>
-              <w:rPr>
-                <w:i/>
-              </w:rPr>
-            </w:pPr>
-          </w:p>
-        </w:tc>
-        <w:tc>
-          <w:tcPr>
-            <w:tcW w:w="2658" w:type="dxa"/>
-          </w:tcPr>
-          <w:p>
-            <w:pPr>
-              <w:jc w:val="center"/>
-            </w:pPr>
-          </w:p>
-        </w:tc>
-      </w:tr>
-      <w:tr>
-        <w:tc>
-          <w:tcPr>
-            <w:tcW w:w="3510" w:type="dxa"/>
-            <w:vAlign w:val="center"/>
-          </w:tcPr>
-          <w:p>
-            <w:pPr>
-              <w:jc w:val="center"/>
-            </w:pPr>
-          </w:p>
-          <w:p>
-            <w:pPr>
-              <w:jc w:val="center"/>
-            </w:pPr>
-            <w:r>
-              <w:t>«Зачтено»</w:t>
-            </w:r>
-          </w:p>
-        </w:tc>
-        <w:tc>
-          <w:tcPr>
-            <w:tcW w:w="3402" w:type="dxa"/>
-            <w:vAlign w:val="center"/>
-          </w:tcPr>
-          <w:p>
-            <w:pPr>
-              <w:jc w:val="center"/>
-            </w:pPr>
-          </w:p>
-          <w:p>
-            <w:pPr>
-              <w:jc w:val="center"/>
-            </w:pPr>
-            <w:r>
-              <w:t>«__»_________202</w:t>
-            </w:r>
-            <w:r>
-              <w:t>2</w:t>
-            </w:r>
-            <w:r>
-              <w:t xml:space="preserve"> г.</w:t>
-            </w:r>
-          </w:p>
-        </w:tc>
-        <w:tc>
-          <w:tcPr>
-            <w:tcW w:w="2658" w:type="dxa"/>
-          </w:tcPr>
-          <w:p>
-            <w:pPr>
-              <w:rPr>
-                <w:i/>
-              </w:rPr>
-            </w:pPr>
-          </w:p>
-          <w:p>
-            <w:pPr>
-              <w:jc w:val="center"/>
-              <w:rPr>
-                <w:i/>
-                <w:color w:val="FF0000"/>
-              </w:rPr>
-            </w:pPr>
-            <w:r>
-              <w:rPr>
-                <w:i/>
-              </w:rPr>
-              <w:t xml:space="preserve"> </w:t>
-            </w:r>
-          </w:p>
-        </w:tc>
-      </w:tr>
-    </w:tbl>
-    <w:p>
-      <w:pPr>
-        <w:shd w:val="clear" w:color="auto" w:fill="FFFFFF"/>
-        <w:jc w:val="center"/>
-        <w:rPr>
-          <w:sz w:val="24"/>
-          <w:szCs w:val="24"/>
-        </w:rPr>
-      </w:pPr>
-    </w:p>
-    <w:p>
-      <w:pPr>
-        <w:shd w:val="clear" w:color="auto" w:fill="FFFFFF"/>
-        <w:rPr>
-          <w:sz w:val="24"/>
-          <w:szCs w:val="24"/>
-        </w:rPr>
-      </w:pPr>
-    </w:p>
-    <w:p>
-      <w:pPr>
-        <w:shd w:val="clear" w:color="auto" w:fill="FFFFFF"/>
-        <w:rPr>
-          <w:sz w:val="24"/>
-          <w:szCs w:val="24"/>
-        </w:rPr>
-      </w:pPr>
-    </w:p>
-    <w:p>
-      <w:pPr>
-        <w:shd w:val="clear" w:color="auto" w:fill="FFFFFF"/>
-        <w:rPr>
-          <w:sz w:val="24"/>
-          <w:szCs w:val="24"/>
-        </w:rPr>
-      </w:pPr>
-    </w:p>
-    <w:p>
-      <w:pPr>
-        <w:shd w:val="clear" w:color="auto" w:fill="FFFFFF"/>
-        <w:tabs>
-          <w:tab w:val="left" w:pos="3144"/>
-          <w:tab w:val="center" w:pos="4820"/>
-        </w:tabs>
-        <w:rPr>
-          <w:sz w:val="24"/>
-          <w:szCs w:val="24"/>
-        </w:rPr>
-      </w:pPr>
-      <w:r>
-        <w:rPr>
-          <w:sz w:val="24"/>
-          <w:szCs w:val="24"/>
-        </w:rPr>
-        <w:tab/>
-      </w:r>
-      <w:r>
-        <w:rPr>
-          <w:sz w:val="24"/>
-          <w:szCs w:val="24"/>
-        </w:rPr>
-        <w:tab/>
-        <w:t>Москва 202</w:t>
-      </w:r>
-      <w:r>
-        <w:rPr>
-          <w:sz w:val="24"/>
-          <w:szCs w:val="24"/>
-        </w:rPr>
-        <w:t>2</w:t>
-      </w:r>
-      <w:r>
-        <w:rPr>
-          <w:sz w:val="24"/>
-          <w:szCs w:val="24"/>
-        </w:rPr>
-        <w:br w:type="page"/>
-      </w:r>
-    </w:p>
     <w:p>
       <w:pPr>
         <w:pStyle w:val="1"/>
@@ -1239,7 +16,6 @@
         <w:rPr>
           <w:rFonts w:eastAsia="SimSun"/>
         </w:rPr>
-        <w:lastRenderedPageBreak/>
         <w:t>ВЫПОЛНЕНИЕ ЗАДАЧ</w:t>
       </w:r>
     </w:p>
@@ -1268,7 +44,25 @@
           <w:sz w:val="28"/>
           <w:szCs w:val="28"/>
         </w:rPr>
-        <w:t xml:space="preserve">многомерного датасета, используя </w:t>
+        <w:t xml:space="preserve">многомерного </w:t>
+      </w:r>
+      <w:proofErr w:type="spellStart"/>
+      <w:r>
+        <w:rPr>
+          <w:rStyle w:val="markedcontent"/>
+          <w:sz w:val="28"/>
+          <w:szCs w:val="28"/>
+        </w:rPr>
+        <w:t>датасета</w:t>
+      </w:r>
+      <w:proofErr w:type="spellEnd"/>
+      <w:r>
+        <w:rPr>
+          <w:rStyle w:val="markedcontent"/>
+          <w:sz w:val="28"/>
+          <w:szCs w:val="28"/>
+        </w:rPr>
+        <w:t xml:space="preserve">, используя </w:t>
       </w:r>
       <w:r>
         <w:rPr>
@@ -1339,7 +133,61 @@
           <w:sz w:val="28"/>
           <w:szCs w:val="28"/>
         </w:rPr>
-        <w:t>С целью выполнения задачи был найден датасет, содержащий данные в рамках турнира по кс го, в котором, с помощью вышеназванных библиотек, было решено построить визуализацию, разделив данные по параметру названия карты, на которой эти данные были запечетлены.</w:t>
+        <w:t xml:space="preserve">С целью выполнения задачи был найден </w:t>
+      </w:r>
+      <w:proofErr w:type="spellStart"/>
+      <w:r>
+        <w:rPr>
+          <w:rStyle w:val="markedcontent"/>
+          <w:sz w:val="28"/>
+          <w:szCs w:val="28"/>
+        </w:rPr>
+        <w:t>датасет</w:t>
+      </w:r>
+      <w:proofErr w:type="spellEnd"/>
+      <w:r>
+        <w:rPr>
+          <w:rStyle w:val="markedcontent"/>
+          <w:sz w:val="28"/>
+          <w:szCs w:val="28"/>
+        </w:rPr>
+        <w:t xml:space="preserve">, содержащий данные в рамках турнира по кс </w:t>
+      </w:r>
+      <w:proofErr w:type="spellStart"/>
+      <w:r>
+        <w:rPr>
+          <w:rStyle w:val="markedcontent"/>
+          <w:sz w:val="28"/>
+          <w:szCs w:val="28"/>
+        </w:rPr>
+        <w:t>го</w:t>
+      </w:r>
+      <w:proofErr w:type="spellEnd"/>
+      <w:r>
+        <w:rPr>
+          <w:rStyle w:val="markedcontent"/>
+          <w:sz w:val="28"/>
+          <w:szCs w:val="28"/>
+        </w:rPr>
+        <w:t xml:space="preserve">, в котором, с помощью вышеназванных библиотек, было решено построить визуализацию, разделив данные по параметру названия карты, на которой эти данные были </w:t>
+      </w:r>
+      <w:proofErr w:type="spellStart"/>
+      <w:r>
+        <w:rPr>
+          <w:rStyle w:val="markedcontent"/>
+          <w:sz w:val="28"/>
+          <w:szCs w:val="28"/>
+        </w:rPr>
+        <w:t>запечетлены</w:t>
+      </w:r>
+      <w:proofErr w:type="spellEnd"/>
+      <w:r>
+        <w:rPr>
+          <w:rStyle w:val="markedcontent"/>
+          <w:sz w:val="28"/>
+          <w:szCs w:val="28"/>
+        </w:rPr>
+        <w:t>.</w:t>
       </w:r>
     </w:p>
     <w:p>
@@ -1361,6 +209,105 @@
             <wp:extent cx="2874049" cy="6073140"/>
             <wp:effectExtent l="0" t="0" r="2540" b="3810"/>
             <wp:docPr id="12" name="Рисунок 12"/>
+            <wp:cNvGraphicFramePr>
+              <a:graphicFrameLocks xmlns:a="http://schemas.openxmlformats.org/drawingml/2006/main" noChangeAspect="1"/>
+            </wp:cNvGraphicFramePr>
+            <a:graphic xmlns:a="http://schemas.openxmlformats.org/drawingml/2006/main">
+              <a:graphicData uri="http://schemas.openxmlformats.org/drawingml/2006/picture">
+                <pic:pic xmlns:pic="http://schemas.openxmlformats.org/drawingml/2006/picture">
+                  <pic:nvPicPr>
+                    <pic:cNvPr id="1" name=""/>
+                    <pic:cNvPicPr/>
+                  </pic:nvPicPr>
+                  <pic:blipFill>
+                    <a:blip r:embed="rId7"/>
+                    <a:stretch>
+                      <a:fillRect/>
+                    </a:stretch>
+                  </pic:blipFill>
+                  <pic:spPr>
+                    <a:xfrm>
+                      <a:off x="0" y="0"/>
+                      <a:ext cx="2882366" cy="6090715"/>
+                    </a:xfrm>
+                    <a:prstGeom prst="rect">
+                      <a:avLst/>
+                    </a:prstGeom>
+                  </pic:spPr>
+                </pic:pic>
+              </a:graphicData>
+            </a:graphic>
+          </wp:inline>
+        </w:drawing>
+      </w:r>
+    </w:p>
+    <w:p>
+      <w:pPr>
+        <w:spacing w:line="360" w:lineRule="auto"/>
+        <w:jc w:val="center"/>
+        <w:rPr>
+          <w:rFonts w:eastAsia="SimSun"/>
+          <w:b/>
+          <w:bCs/>
+          <w:sz w:val="24"/>
+          <w:szCs w:val="24"/>
+        </w:rPr>
+      </w:pPr>
+      <w:r>
+        <w:rPr>
+          <w:rFonts w:eastAsia="SimSun"/>
+          <w:b/>
+          <w:bCs/>
+          <w:sz w:val="24"/>
+          <w:szCs w:val="24"/>
+        </w:rPr>
+        <w:t xml:space="preserve">Рисунок 1 – </w:t>
+      </w:r>
+      <w:r>
+        <w:rPr>
+          <w:rFonts w:eastAsia="SimSun"/>
+          <w:b/>
+          <w:bCs/>
+          <w:sz w:val="24"/>
+          <w:szCs w:val="24"/>
+        </w:rPr>
+        <w:t xml:space="preserve">Проверка </w:t>
+      </w:r>
+      <w:proofErr w:type="spellStart"/>
+      <w:r>
+        <w:rPr>
+          <w:rFonts w:eastAsia="SimSun"/>
+          <w:b/>
+          <w:bCs/>
+          <w:sz w:val="24"/>
+          <w:szCs w:val="24"/>
+        </w:rPr>
+        <w:t>датасета</w:t>
+      </w:r>
+      <w:proofErr w:type="spellEnd"/>
+    </w:p>
+    <w:p>
+      <w:pPr>
+        <w:spacing w:line="360" w:lineRule="auto"/>
+        <w:jc w:val="center"/>
+        <w:rPr>
+          <w:rFonts w:eastAsia="SimSun"/>
+          <w:b/>
+          <w:bCs/>
+          <w:sz w:val="24"/>
+          <w:szCs w:val="24"/>
+        </w:rPr>
+      </w:pPr>
+      <w:r>
+        <w:rPr>
+          <w:noProof/>
+        </w:rPr>
+        <w:lastRenderedPageBreak/>
+        <w:drawing>
+          <wp:inline distT="0" distB="0" distL="0" distR="0" wp14:anchorId="037250B4" wp14:editId="538EC88E">
+            <wp:extent cx="4905375" cy="4381500"/>
+            <wp:effectExtent l="0" t="0" r="9525" b="0"/>
+            <wp:docPr id="13" name="Рисунок 13"/>
             <wp:cNvGraphicFramePr>
               <a:graphicFrameLocks xmlns:a="http://schemas.openxmlformats.org/drawingml/2006/main" noChangeAspect="1"/>
             </wp:cNvGraphicFramePr>
@@ -1380,7 +327,7 @@
                   <pic:spPr>
                     <a:xfrm>
                       <a:off x="0" y="0"/>
-                      <a:ext cx="2882366" cy="6090715"/>
+                      <a:ext cx="4905375" cy="4381500"/>
                     </a:xfrm>
                     <a:prstGeom prst="rect">
                       <a:avLst/>
@@ -1413,17 +360,39 @@
           <w:sz w:val="24"/>
           <w:szCs w:val="24"/>
         </w:rPr>
-        <w:t xml:space="preserve">Рисунок 1 – </w:t>
-      </w:r>
-      <w:r>
-        <w:rPr>
-          <w:rFonts w:eastAsia="SimSun"/>
-          <w:b/>
-          <w:bCs/>
-          <w:sz w:val="24"/>
-          <w:szCs w:val="24"/>
-        </w:rPr>
-        <w:t>Проверка датасета</w:t>
+        <w:t xml:space="preserve">Рисунок 2 — </w:t>
+      </w:r>
+      <w:r>
+        <w:rPr>
+          <w:rFonts w:eastAsia="SimSun"/>
+          <w:b/>
+          <w:bCs/>
+          <w:sz w:val="24"/>
+          <w:szCs w:val="24"/>
+        </w:rPr>
+        <w:t xml:space="preserve">Создание </w:t>
+      </w:r>
+      <w:proofErr w:type="spellStart"/>
+      <w:r>
+        <w:rPr>
+          <w:rFonts w:eastAsia="SimSun"/>
+          <w:b/>
+          <w:bCs/>
+          <w:sz w:val="24"/>
+          <w:szCs w:val="24"/>
+        </w:rPr>
+        <w:t>датасета</w:t>
+      </w:r>
+      <w:proofErr w:type="spellEnd"/>
+      <w:r>
+        <w:rPr>
+          <w:rFonts w:eastAsia="SimSun"/>
+          <w:b/>
+          <w:bCs/>
+          <w:sz w:val="24"/>
+          <w:szCs w:val="24"/>
+        </w:rPr>
+        <w:t xml:space="preserve"> с нужными параметрами</w:t>
       </w:r>
     </w:p>
     <w:p>
@@ -1444,10 +413,10 @@
         </w:rPr>
         <w:lastRenderedPageBreak/>
         <w:drawing>
-          <wp:inline distT="0" distB="0" distL="0" distR="0" wp14:anchorId="037250B4" wp14:editId="538EC88E">
-            <wp:extent cx="4905375" cy="4381500"/>
+          <wp:inline distT="0" distB="0" distL="0" distR="0" wp14:anchorId="6FE6D8EB" wp14:editId="061CAB4E">
+            <wp:extent cx="5495925" cy="6858000"/>
             <wp:effectExtent l="0" t="0" r="9525" b="0"/>
-            <wp:docPr id="13" name="Рисунок 13"/>
+            <wp:docPr id="14" name="Рисунок 14"/>
             <wp:cNvGraphicFramePr>
               <a:graphicFrameLocks xmlns:a="http://schemas.openxmlformats.org/drawingml/2006/main" noChangeAspect="1"/>
             </wp:cNvGraphicFramePr>
@@ -1467,7 +436,7 @@
                   <pic:spPr>
                     <a:xfrm>
                       <a:off x="0" y="0"/>
-                      <a:ext cx="4905375" cy="4381500"/>
+                      <a:ext cx="5495925" cy="6858000"/>
                     </a:xfrm>
                     <a:prstGeom prst="rect">
                       <a:avLst/>
@@ -1500,17 +469,153 @@
           <w:sz w:val="24"/>
           <w:szCs w:val="24"/>
         </w:rPr>
-        <w:t xml:space="preserve">Рисунок 2 — </w:t>
-      </w:r>
-      <w:r>
-        <w:rPr>
-          <w:rFonts w:eastAsia="SimSun"/>
-          <w:b/>
-          <w:bCs/>
-          <w:sz w:val="24"/>
-          <w:szCs w:val="24"/>
-        </w:rPr>
-        <w:t>Создание датасета с нужными параметрами</w:t>
+        <w:t xml:space="preserve">Рисунок 3 — </w:t>
+      </w:r>
+      <w:r>
+        <w:rPr>
+          <w:rFonts w:eastAsia="SimSun"/>
+          <w:b/>
+          <w:bCs/>
+          <w:sz w:val="24"/>
+          <w:szCs w:val="24"/>
+        </w:rPr>
+        <w:t xml:space="preserve">Обучение модели </w:t>
+      </w:r>
+      <w:r>
+        <w:rPr>
+          <w:rFonts w:eastAsia="SimSun"/>
+          <w:b/>
+          <w:bCs/>
+          <w:sz w:val="24"/>
+          <w:szCs w:val="24"/>
+          <w:lang w:val="en-US"/>
+        </w:rPr>
+        <w:t>TSNE</w:t>
+      </w:r>
+      <w:r>
+        <w:rPr>
+          <w:rFonts w:eastAsia="SimSun"/>
+          <w:b/>
+          <w:bCs/>
+          <w:sz w:val="24"/>
+          <w:szCs w:val="24"/>
+        </w:rPr>
+        <w:t xml:space="preserve"> </w:t>
+      </w:r>
+      <w:r>
+        <w:rPr>
+          <w:rFonts w:eastAsia="SimSun"/>
+          <w:b/>
+          <w:bCs/>
+          <w:sz w:val="24"/>
+          <w:szCs w:val="24"/>
+        </w:rPr>
+        <w:t xml:space="preserve">библиотеки </w:t>
+      </w:r>
+      <w:proofErr w:type="spellStart"/>
+      <w:r>
+        <w:rPr>
+          <w:rFonts w:eastAsia="SimSun"/>
+          <w:b/>
+          <w:bCs/>
+          <w:sz w:val="24"/>
+          <w:szCs w:val="24"/>
+          <w:lang w:val="en-US"/>
+        </w:rPr>
+        <w:t>sklearn</w:t>
+      </w:r>
+      <w:proofErr w:type="spellEnd"/>
+    </w:p>
+    <w:p>
+      <w:pPr>
+        <w:spacing w:line="360" w:lineRule="auto"/>
+        <w:ind w:firstLine="709"/>
+        <w:jc w:val="both"/>
+        <w:rPr>
+          <w:rFonts w:eastAsia="SimSun"/>
+          <w:sz w:val="28"/>
+          <w:szCs w:val="28"/>
+        </w:rPr>
+      </w:pPr>
+      <w:r>
+        <w:rPr>
+          <w:rFonts w:eastAsia="SimSun"/>
+          <w:sz w:val="28"/>
+          <w:szCs w:val="28"/>
+        </w:rPr>
+        <w:t>Было решено взять параметры по типу урона, количества попаданий, выигрышей на карте, исключив такие чрезмерные параметры, как, например, попадание в левую ногу, правую руку и так далее.</w:t>
+      </w:r>
+    </w:p>
+    <w:p>
+      <w:pPr>
+        <w:spacing w:line="360" w:lineRule="auto"/>
+        <w:ind w:firstLine="709"/>
+        <w:jc w:val="both"/>
+        <w:rPr>
+          <w:rFonts w:eastAsia="SimSun"/>
+          <w:sz w:val="28"/>
+          <w:szCs w:val="28"/>
+        </w:rPr>
+      </w:pPr>
+      <w:r>
+        <w:rPr>
+          <w:rFonts w:eastAsia="SimSun"/>
+          <w:sz w:val="28"/>
+          <w:szCs w:val="28"/>
+        </w:rPr>
+        <w:t xml:space="preserve">В результате </w:t>
+      </w:r>
+      <w:proofErr w:type="gramStart"/>
+      <w:r>
+        <w:rPr>
+          <w:rFonts w:eastAsia="SimSun"/>
+          <w:sz w:val="28"/>
+          <w:szCs w:val="28"/>
+          <w:lang w:val="en-US"/>
+        </w:rPr>
+        <w:t>seaborn</w:t>
+      </w:r>
+      <w:r>
+        <w:rPr>
+          <w:rFonts w:eastAsia="SimSun"/>
+          <w:sz w:val="28"/>
+          <w:szCs w:val="28"/>
+        </w:rPr>
+        <w:t>.</w:t>
+      </w:r>
+      <w:r>
+        <w:rPr>
+          <w:rFonts w:eastAsia="SimSun"/>
+          <w:sz w:val="28"/>
+          <w:szCs w:val="28"/>
+          <w:lang w:val="en-US"/>
+        </w:rPr>
+        <w:t>scatterplot</w:t>
+      </w:r>
+      <w:proofErr w:type="gramEnd"/>
+      <w:r>
+        <w:rPr>
+          <w:rFonts w:eastAsia="SimSun"/>
+          <w:sz w:val="28"/>
+          <w:szCs w:val="28"/>
+        </w:rPr>
+        <w:t xml:space="preserve"> </w:t>
+      </w:r>
+      <w:r>
+        <w:rPr>
+          <w:rFonts w:eastAsia="SimSun"/>
+          <w:sz w:val="28"/>
+          <w:szCs w:val="28"/>
+        </w:rPr>
+        <w:t>построил следующий график</w:t>
+      </w:r>
+      <w:r>
+        <w:rPr>
+          <w:rFonts w:eastAsia="SimSun"/>
+          <w:sz w:val="28"/>
+          <w:szCs w:val="28"/>
+        </w:rPr>
+        <w:t>.</w:t>
       </w:r>
     </w:p>
     <w:p>
@@ -1531,10 +636,10 @@
         </w:rPr>
         <w:lastRenderedPageBreak/>
         <w:drawing>
-          <wp:inline distT="0" distB="0" distL="0" distR="0" wp14:anchorId="6FE6D8EB" wp14:editId="061CAB4E">
-            <wp:extent cx="5495925" cy="6858000"/>
-            <wp:effectExtent l="0" t="0" r="9525" b="0"/>
-            <wp:docPr id="14" name="Рисунок 14"/>
+          <wp:inline distT="0" distB="0" distL="0" distR="0" wp14:anchorId="1BDAEDDC" wp14:editId="38E3D0B0">
+            <wp:extent cx="3762375" cy="3324225"/>
+            <wp:effectExtent l="0" t="0" r="9525" b="9525"/>
+            <wp:docPr id="15" name="Рисунок 15"/>
             <wp:cNvGraphicFramePr>
               <a:graphicFrameLocks xmlns:a="http://schemas.openxmlformats.org/drawingml/2006/main" noChangeAspect="1"/>
             </wp:cNvGraphicFramePr>
@@ -1554,7 +659,7 @@
                   <pic:spPr>
                     <a:xfrm>
                       <a:off x="0" y="0"/>
-                      <a:ext cx="5495925" cy="6858000"/>
+                      <a:ext cx="3762375" cy="3324225"/>
                     </a:xfrm>
                     <a:prstGeom prst="rect">
                       <a:avLst/>
@@ -1587,28 +692,18 @@
           <w:sz w:val="24"/>
           <w:szCs w:val="24"/>
         </w:rPr>
-        <w:t xml:space="preserve">Рисунок 3 — </w:t>
-      </w:r>
-      <w:r>
-        <w:rPr>
-          <w:rFonts w:eastAsia="SimSun"/>
-          <w:b/>
-          <w:bCs/>
-          <w:sz w:val="24"/>
-          <w:szCs w:val="24"/>
-        </w:rPr>
-        <w:t xml:space="preserve">Обучение модели </w:t>
-      </w:r>
-      <w:r>
-        <w:rPr>
-          <w:rFonts w:eastAsia="SimSun"/>
-          <w:b/>
-          <w:bCs/>
-          <w:sz w:val="24"/>
-          <w:szCs w:val="24"/>
-          <w:lang w:val="en-US"/>
-        </w:rPr>
-        <w:t>TSNE</w:t>
+        <w:t xml:space="preserve">Рисунок 4 — </w:t>
+      </w:r>
+      <w:r>
+        <w:rPr>
+          <w:rFonts w:eastAsia="SimSun"/>
+          <w:b/>
+          <w:bCs/>
+          <w:sz w:val="24"/>
+          <w:szCs w:val="24"/>
+          <w:lang w:val="en-US"/>
+        </w:rPr>
+        <w:t>scatterplot</w:t>
       </w:r>
       <w:r>
         <w:rPr>
@@ -1628,18 +723,29 @@
           <w:sz w:val="24"/>
           <w:szCs w:val="24"/>
         </w:rPr>
-        <w:t xml:space="preserve">библиотеки </w:t>
-      </w:r>
-      <w:r>
-        <w:rPr>
-          <w:rFonts w:eastAsia="SimSun"/>
-          <w:b/>
-          <w:bCs/>
-          <w:sz w:val="24"/>
-          <w:szCs w:val="24"/>
-          <w:lang w:val="en-US"/>
-        </w:rPr>
-        <w:t>sklearn</w:t>
+        <w:t xml:space="preserve">с </w:t>
+      </w:r>
+      <w:proofErr w:type="spellStart"/>
+      <w:r>
+        <w:rPr>
+          <w:rFonts w:eastAsia="SimSun"/>
+          <w:b/>
+          <w:bCs/>
+          <w:sz w:val="24"/>
+          <w:szCs w:val="24"/>
+        </w:rPr>
+        <w:t>перплексией</w:t>
+      </w:r>
+      <w:proofErr w:type="spellEnd"/>
+      <w:r>
+        <w:rPr>
+          <w:rFonts w:eastAsia="SimSun"/>
+          <w:b/>
+          <w:bCs/>
+          <w:sz w:val="24"/>
+          <w:szCs w:val="24"/>
+        </w:rPr>
+        <w:t xml:space="preserve"> в 25</w:t>
       </w:r>
     </w:p>
     <w:p>
@@ -1659,77 +765,43 @@
           <w:sz w:val="28"/>
           <w:szCs w:val="28"/>
         </w:rPr>
-        <w:t>Было решено взять параметры по типу урона, количества попаданий, выигрышей на карте, исключив такие чрезмерные параметры, как, например, попадание в левую ногу, правую руку и так далее.</w:t>
-      </w:r>
-    </w:p>
-    <w:p>
-      <w:pPr>
-        <w:spacing w:line="360" w:lineRule="auto"/>
-        <w:ind w:firstLine="709"/>
-        <w:jc w:val="both"/>
-        <w:rPr>
-          <w:rFonts w:eastAsia="SimSun"/>
-          <w:sz w:val="28"/>
-          <w:szCs w:val="28"/>
-        </w:rPr>
-      </w:pPr>
-      <w:r>
-        <w:rPr>
-          <w:rFonts w:eastAsia="SimSun"/>
-          <w:sz w:val="28"/>
-          <w:szCs w:val="28"/>
-        </w:rPr>
-        <w:t xml:space="preserve">В результате </w:t>
-      </w:r>
-      <w:r>
-        <w:rPr>
-          <w:rFonts w:eastAsia="SimSun"/>
-          <w:sz w:val="28"/>
-          <w:szCs w:val="28"/>
-          <w:lang w:val="en-US"/>
-        </w:rPr>
-        <w:t>seaborn</w:t>
-      </w:r>
-      <w:r>
-        <w:rPr>
-          <w:rFonts w:eastAsia="SimSun"/>
-          <w:sz w:val="28"/>
-          <w:szCs w:val="28"/>
-        </w:rPr>
-        <w:t>.</w:t>
-      </w:r>
-      <w:r>
-        <w:rPr>
-          <w:rFonts w:eastAsia="SimSun"/>
-          <w:sz w:val="28"/>
-          <w:szCs w:val="28"/>
-          <w:lang w:val="en-US"/>
-        </w:rPr>
-        <w:t>scatterplot</w:t>
-      </w:r>
-      <w:r>
-        <w:rPr>
-          <w:rFonts w:eastAsia="SimSun"/>
-          <w:sz w:val="28"/>
-          <w:szCs w:val="28"/>
-        </w:rPr>
-        <w:t xml:space="preserve"> </w:t>
-      </w:r>
-      <w:r>
-        <w:rPr>
-          <w:rFonts w:eastAsia="SimSun"/>
-          <w:sz w:val="28"/>
-          <w:szCs w:val="28"/>
-        </w:rPr>
-        <w:t>построил следующий график</w:t>
-      </w:r>
-      <w:r>
-        <w:rPr>
-          <w:rFonts w:eastAsia="SimSun"/>
-          <w:sz w:val="28"/>
-          <w:szCs w:val="28"/>
-        </w:rPr>
-        <w:t>.</w:t>
+        <w:t xml:space="preserve">Как мы можем видеть, данные из </w:t>
+      </w:r>
+      <w:proofErr w:type="spellStart"/>
+      <w:r>
+        <w:rPr>
+          <w:rFonts w:eastAsia="SimSun"/>
+          <w:sz w:val="28"/>
+          <w:szCs w:val="28"/>
+        </w:rPr>
+        <w:t>датасета</w:t>
+      </w:r>
+      <w:proofErr w:type="spellEnd"/>
+      <w:r>
+        <w:rPr>
+          <w:rFonts w:eastAsia="SimSun"/>
+          <w:sz w:val="28"/>
+          <w:szCs w:val="28"/>
+        </w:rPr>
+        <w:t xml:space="preserve"> не очень хорошо показывают себя после обучения. Попробуем построить графики с различным показателем </w:t>
+      </w:r>
+      <w:proofErr w:type="spellStart"/>
+      <w:r>
+        <w:rPr>
+          <w:rFonts w:eastAsia="SimSun"/>
+          <w:sz w:val="28"/>
+          <w:szCs w:val="28"/>
+        </w:rPr>
+        <w:t>перплексии</w:t>
+      </w:r>
+      <w:proofErr w:type="spellEnd"/>
+      <w:r>
+        <w:rPr>
+          <w:rFonts w:eastAsia="SimSun"/>
+          <w:sz w:val="28"/>
+          <w:szCs w:val="28"/>
+        </w:rPr>
+        <w:t>, сократив количество элементов в выборке до 1000 вместо 5000.</w:t>
       </w:r>
     </w:p>
     <w:p>
@@ -1750,10 +822,10 @@
         </w:rPr>
         <w:lastRenderedPageBreak/>
         <w:drawing>
-          <wp:inline distT="0" distB="0" distL="0" distR="0" wp14:anchorId="1BDAEDDC" wp14:editId="38E3D0B0">
-            <wp:extent cx="3762375" cy="3324225"/>
-            <wp:effectExtent l="0" t="0" r="9525" b="9525"/>
-            <wp:docPr id="15" name="Рисунок 15"/>
+          <wp:inline distT="0" distB="0" distL="0" distR="0" wp14:anchorId="3482FA31" wp14:editId="1FC4F09C">
+            <wp:extent cx="5029200" cy="6096000"/>
+            <wp:effectExtent l="0" t="0" r="0" b="0"/>
+            <wp:docPr id="16" name="Рисунок 16"/>
             <wp:cNvGraphicFramePr>
               <a:graphicFrameLocks xmlns:a="http://schemas.openxmlformats.org/drawingml/2006/main" noChangeAspect="1"/>
             </wp:cNvGraphicFramePr>
@@ -1773,7 +845,7 @@
                   <pic:spPr>
                     <a:xfrm>
                       <a:off x="0" y="0"/>
-                      <a:ext cx="3762375" cy="3324225"/>
+                      <a:ext cx="5029200" cy="6096000"/>
                     </a:xfrm>
                     <a:prstGeom prst="rect">
                       <a:avLst/>
@@ -1806,58 +878,39 @@
           <w:sz w:val="24"/>
           <w:szCs w:val="24"/>
         </w:rPr>
-        <w:t xml:space="preserve">Рисунок 4 — </w:t>
-      </w:r>
-      <w:r>
-        <w:rPr>
-          <w:rFonts w:eastAsia="SimSun"/>
-          <w:b/>
-          <w:bCs/>
-          <w:sz w:val="24"/>
-          <w:szCs w:val="24"/>
-          <w:lang w:val="en-US"/>
-        </w:rPr>
-        <w:t>scatterplot</w:t>
-      </w:r>
-      <w:r>
-        <w:rPr>
-          <w:rFonts w:eastAsia="SimSun"/>
-          <w:b/>
-          <w:bCs/>
-          <w:sz w:val="24"/>
-          <w:szCs w:val="24"/>
-        </w:rPr>
-        <w:t xml:space="preserve"> </w:t>
-      </w:r>
-      <w:r>
-        <w:rPr>
-          <w:rFonts w:eastAsia="SimSun"/>
-          <w:b/>
-          <w:bCs/>
-          <w:sz w:val="24"/>
-          <w:szCs w:val="24"/>
-        </w:rPr>
-        <w:t>с перплексией в 25</w:t>
-      </w:r>
-    </w:p>
-    <w:p>
-      <w:pPr>
-        <w:spacing w:line="360" w:lineRule="auto"/>
-        <w:ind w:firstLine="709"/>
-        <w:jc w:val="both"/>
-        <w:rPr>
-          <w:rFonts w:eastAsia="SimSun"/>
-          <w:sz w:val="28"/>
-          <w:szCs w:val="28"/>
-        </w:rPr>
-      </w:pPr>
-      <w:r>
-        <w:rPr>
-          <w:rFonts w:eastAsia="SimSun"/>
-          <w:sz w:val="28"/>
-          <w:szCs w:val="28"/>
-        </w:rPr>
-        <w:t>Как мы можем видеть, данные из датасета не очень хорошо показывают себя после обучения. Попробуем построить графики с различным показателем перплексии, сократив количество элементов в выборке до 1000 вместо 5000.</w:t>
+        <w:t xml:space="preserve">Рисунок 5 — </w:t>
+      </w:r>
+      <w:r>
+        <w:rPr>
+          <w:rFonts w:eastAsia="SimSun"/>
+          <w:b/>
+          <w:bCs/>
+          <w:sz w:val="24"/>
+          <w:szCs w:val="24"/>
+        </w:rPr>
+        <w:t xml:space="preserve">График с </w:t>
+      </w:r>
+      <w:proofErr w:type="spellStart"/>
+      <w:r>
+        <w:rPr>
+          <w:rFonts w:eastAsia="SimSun"/>
+          <w:b/>
+          <w:bCs/>
+          <w:sz w:val="24"/>
+          <w:szCs w:val="24"/>
+        </w:rPr>
+        <w:t>перплексией</w:t>
+      </w:r>
+      <w:proofErr w:type="spellEnd"/>
+      <w:r>
+        <w:rPr>
+          <w:rFonts w:eastAsia="SimSun"/>
+          <w:b/>
+          <w:bCs/>
+          <w:sz w:val="24"/>
+          <w:szCs w:val="24"/>
+        </w:rPr>
+        <w:t xml:space="preserve"> в 5</w:t>
       </w:r>
     </w:p>
     <w:p>
@@ -1866,10 +919,8 @@
         <w:jc w:val="center"/>
         <w:rPr>
           <w:rFonts w:eastAsia="SimSun"/>
-          <w:b/>
-          <w:bCs/>
-          <w:sz w:val="24"/>
-          <w:szCs w:val="24"/>
+          <w:sz w:val="28"/>
+          <w:szCs w:val="28"/>
         </w:rPr>
       </w:pPr>
       <w:r>
@@ -1878,10 +929,10 @@
         </w:rPr>
         <w:lastRenderedPageBreak/>
         <w:drawing>
-          <wp:inline distT="0" distB="0" distL="0" distR="0" wp14:anchorId="3482FA31" wp14:editId="1FC4F09C">
-            <wp:extent cx="5029200" cy="6096000"/>
-            <wp:effectExtent l="0" t="0" r="0" b="0"/>
-            <wp:docPr id="16" name="Рисунок 16"/>
+          <wp:inline distT="0" distB="0" distL="0" distR="0" wp14:anchorId="56885985" wp14:editId="47DF2F5D">
+            <wp:extent cx="4867275" cy="6096000"/>
+            <wp:effectExtent l="0" t="0" r="9525" b="0"/>
+            <wp:docPr id="17" name="Рисунок 17"/>
             <wp:cNvGraphicFramePr>
               <a:graphicFrameLocks xmlns:a="http://schemas.openxmlformats.org/drawingml/2006/main" noChangeAspect="1"/>
             </wp:cNvGraphicFramePr>
@@ -1901,7 +952,7 @@
                   <pic:spPr>
                     <a:xfrm>
                       <a:off x="0" y="0"/>
-                      <a:ext cx="5029200" cy="6096000"/>
+                      <a:ext cx="4867275" cy="6096000"/>
                     </a:xfrm>
                     <a:prstGeom prst="rect">
                       <a:avLst/>
@@ -1934,17 +985,39 @@
           <w:sz w:val="24"/>
           <w:szCs w:val="24"/>
         </w:rPr>
-        <w:t xml:space="preserve">Рисунок 5 — </w:t>
-      </w:r>
-      <w:r>
-        <w:rPr>
-          <w:rFonts w:eastAsia="SimSun"/>
-          <w:b/>
-          <w:bCs/>
-          <w:sz w:val="24"/>
-          <w:szCs w:val="24"/>
-        </w:rPr>
-        <w:t>График с перплексией в 5</w:t>
+        <w:t xml:space="preserve">Рисунок 6 — </w:t>
+      </w:r>
+      <w:r>
+        <w:rPr>
+          <w:rFonts w:eastAsia="SimSun"/>
+          <w:b/>
+          <w:bCs/>
+          <w:sz w:val="24"/>
+          <w:szCs w:val="24"/>
+        </w:rPr>
+        <w:t xml:space="preserve">График с </w:t>
+      </w:r>
+      <w:proofErr w:type="spellStart"/>
+      <w:r>
+        <w:rPr>
+          <w:rFonts w:eastAsia="SimSun"/>
+          <w:b/>
+          <w:bCs/>
+          <w:sz w:val="24"/>
+          <w:szCs w:val="24"/>
+        </w:rPr>
+        <w:t>персплексией</w:t>
+      </w:r>
+      <w:proofErr w:type="spellEnd"/>
+      <w:r>
+        <w:rPr>
+          <w:rFonts w:eastAsia="SimSun"/>
+          <w:b/>
+          <w:bCs/>
+          <w:sz w:val="24"/>
+          <w:szCs w:val="24"/>
+        </w:rPr>
+        <w:t xml:space="preserve"> в 25</w:t>
       </w:r>
     </w:p>
     <w:p>
@@ -1953,8 +1026,10 @@
         <w:jc w:val="center"/>
         <w:rPr>
           <w:rFonts w:eastAsia="SimSun"/>
-          <w:sz w:val="28"/>
-          <w:szCs w:val="28"/>
+          <w:b/>
+          <w:bCs/>
+          <w:sz w:val="24"/>
+          <w:szCs w:val="24"/>
         </w:rPr>
       </w:pPr>
       <w:r>
@@ -1963,10 +1038,10 @@
         </w:rPr>
         <w:lastRenderedPageBreak/>
         <w:drawing>
-          <wp:inline distT="0" distB="0" distL="0" distR="0" wp14:anchorId="56885985" wp14:editId="47DF2F5D">
-            <wp:extent cx="4867275" cy="6096000"/>
+          <wp:inline distT="0" distB="0" distL="0" distR="0" wp14:anchorId="7D698F51" wp14:editId="55AC1CFF">
+            <wp:extent cx="4886325" cy="6267450"/>
             <wp:effectExtent l="0" t="0" r="9525" b="0"/>
-            <wp:docPr id="17" name="Рисунок 17"/>
+            <wp:docPr id="18" name="Рисунок 18"/>
             <wp:cNvGraphicFramePr>
               <a:graphicFrameLocks xmlns:a="http://schemas.openxmlformats.org/drawingml/2006/main" noChangeAspect="1"/>
             </wp:cNvGraphicFramePr>
@@ -1986,7 +1061,7 @@
                   <pic:spPr>
                     <a:xfrm>
                       <a:off x="0" y="0"/>
-                      <a:ext cx="4867275" cy="6096000"/>
+                      <a:ext cx="4886325" cy="6267450"/>
                     </a:xfrm>
                     <a:prstGeom prst="rect">
                       <a:avLst/>
@@ -2019,18 +1094,82 @@
           <w:sz w:val="24"/>
           <w:szCs w:val="24"/>
         </w:rPr>
-        <w:t xml:space="preserve">Рисунок 6 — </w:t>
-      </w:r>
-      <w:r>
-        <w:rPr>
-          <w:rFonts w:eastAsia="SimSun"/>
-          <w:b/>
-          <w:bCs/>
-          <w:sz w:val="24"/>
-          <w:szCs w:val="24"/>
-        </w:rPr>
-        <w:t>График с персплексией в 25</w:t>
-      </w:r>
+        <w:t xml:space="preserve">Рисунок 7 — </w:t>
+      </w:r>
+      <w:r>
+        <w:rPr>
+          <w:rFonts w:eastAsia="SimSun"/>
+          <w:b/>
+          <w:bCs/>
+          <w:sz w:val="24"/>
+          <w:szCs w:val="24"/>
+        </w:rPr>
+        <w:t xml:space="preserve">График с </w:t>
+      </w:r>
+      <w:proofErr w:type="spellStart"/>
+      <w:r>
+        <w:rPr>
+          <w:rFonts w:eastAsia="SimSun"/>
+          <w:b/>
+          <w:bCs/>
+          <w:sz w:val="24"/>
+          <w:szCs w:val="24"/>
+        </w:rPr>
+        <w:t>перплексией</w:t>
+      </w:r>
+      <w:proofErr w:type="spellEnd"/>
+    </w:p>
+    <w:p>
+      <w:pPr>
+        <w:spacing w:line="360" w:lineRule="auto"/>
+        <w:ind w:firstLine="709"/>
+        <w:jc w:val="both"/>
+        <w:rPr>
+          <w:rFonts w:eastAsia="SimSun"/>
+          <w:sz w:val="28"/>
+          <w:szCs w:val="28"/>
+        </w:rPr>
+      </w:pPr>
+      <w:r>
+        <w:rPr>
+          <w:rFonts w:eastAsia="SimSun"/>
+          <w:sz w:val="28"/>
+          <w:szCs w:val="28"/>
+        </w:rPr>
+        <w:t xml:space="preserve">Попробуем доказать несостоятельность связанности данных с помощью </w:t>
+      </w:r>
+      <w:proofErr w:type="spellStart"/>
+      <w:r>
+        <w:rPr>
+          <w:rFonts w:eastAsia="SimSun"/>
+          <w:sz w:val="28"/>
+          <w:szCs w:val="28"/>
+          <w:lang w:val="en-US"/>
+        </w:rPr>
+        <w:t>umap</w:t>
+      </w:r>
+      <w:proofErr w:type="spellEnd"/>
+      <w:r>
+        <w:rPr>
+          <w:rFonts w:eastAsia="SimSun"/>
+          <w:sz w:val="28"/>
+          <w:szCs w:val="28"/>
+        </w:rPr>
+        <w:t>.</w:t>
+      </w:r>
+    </w:p>
+    <w:p>
+      <w:pPr>
+        <w:spacing w:line="360" w:lineRule="auto"/>
+        <w:jc w:val="center"/>
+        <w:rPr>
+          <w:rFonts w:eastAsia="SimSun"/>
+          <w:b/>
+          <w:bCs/>
+          <w:sz w:val="24"/>
+          <w:szCs w:val="24"/>
+        </w:rPr>
+      </w:pPr>
     </w:p>
     <w:p>
       <w:pPr>
@@ -2050,10 +1189,10 @@
         </w:rPr>
         <w:lastRenderedPageBreak/>
         <w:drawing>
-          <wp:inline distT="0" distB="0" distL="0" distR="0" wp14:anchorId="7D698F51" wp14:editId="55AC1CFF">
-            <wp:extent cx="4886325" cy="6267450"/>
-            <wp:effectExtent l="0" t="0" r="9525" b="0"/>
-            <wp:docPr id="18" name="Рисунок 18"/>
+          <wp:inline distT="0" distB="0" distL="0" distR="0" wp14:anchorId="6C814DA5" wp14:editId="0F4020E0">
+            <wp:extent cx="6122035" cy="5612765"/>
+            <wp:effectExtent l="0" t="0" r="0" b="6985"/>
+            <wp:docPr id="19" name="Рисунок 19"/>
             <wp:cNvGraphicFramePr>
               <a:graphicFrameLocks xmlns:a="http://schemas.openxmlformats.org/drawingml/2006/main" noChangeAspect="1"/>
             </wp:cNvGraphicFramePr>
@@ -2073,7 +1212,7 @@
                   <pic:spPr>
                     <a:xfrm>
                       <a:off x="0" y="0"/>
-                      <a:ext cx="4886325" cy="6267450"/>
+                      <a:ext cx="6122035" cy="5612765"/>
                     </a:xfrm>
                     <a:prstGeom prst="rect">
                       <a:avLst/>
@@ -2106,68 +1245,93 @@
           <w:sz w:val="24"/>
           <w:szCs w:val="24"/>
         </w:rPr>
-        <w:t xml:space="preserve">Рисунок 7 — </w:t>
-      </w:r>
-      <w:r>
-        <w:rPr>
-          <w:rFonts w:eastAsia="SimSun"/>
-          <w:b/>
-          <w:bCs/>
-          <w:sz w:val="24"/>
-          <w:szCs w:val="24"/>
-        </w:rPr>
-        <w:t>График с перплексией</w:t>
-      </w:r>
-    </w:p>
-    <w:p>
-      <w:pPr>
-        <w:spacing w:line="360" w:lineRule="auto"/>
-        <w:ind w:firstLine="709"/>
-        <w:jc w:val="both"/>
-        <w:rPr>
-          <w:rFonts w:eastAsia="SimSun"/>
-          <w:sz w:val="28"/>
-          <w:szCs w:val="28"/>
-        </w:rPr>
-      </w:pPr>
-      <w:r>
-        <w:rPr>
-          <w:rFonts w:eastAsia="SimSun"/>
-          <w:sz w:val="28"/>
-          <w:szCs w:val="28"/>
-        </w:rPr>
-        <w:t xml:space="preserve">Попробуем доказать несостоятельность связанности данных с помощью </w:t>
-      </w:r>
-      <w:r>
-        <w:rPr>
-          <w:rFonts w:eastAsia="SimSun"/>
-          <w:sz w:val="28"/>
-          <w:szCs w:val="28"/>
+        <w:t>Рисунок</w:t>
+      </w:r>
+      <w:r>
+        <w:rPr>
+          <w:rFonts w:eastAsia="SimSun"/>
+          <w:b/>
+          <w:bCs/>
+          <w:sz w:val="24"/>
+          <w:szCs w:val="24"/>
+        </w:rPr>
+        <w:t xml:space="preserve"> </w:t>
+      </w:r>
+      <w:r>
+        <w:rPr>
+          <w:rFonts w:eastAsia="SimSun"/>
+          <w:b/>
+          <w:bCs/>
+          <w:sz w:val="24"/>
+          <w:szCs w:val="24"/>
+        </w:rPr>
+        <w:t>8</w:t>
+      </w:r>
+      <w:r>
+        <w:rPr>
+          <w:rFonts w:eastAsia="SimSun"/>
+          <w:b/>
+          <w:bCs/>
+          <w:sz w:val="24"/>
+          <w:szCs w:val="24"/>
+        </w:rPr>
+        <w:t xml:space="preserve"> —</w:t>
+      </w:r>
+      <w:r>
+        <w:rPr>
+          <w:rFonts w:eastAsia="SimSun"/>
+          <w:b/>
+          <w:bCs/>
+          <w:sz w:val="24"/>
+          <w:szCs w:val="24"/>
+        </w:rPr>
+        <w:t xml:space="preserve"> Код для обучения модели </w:t>
+      </w:r>
+      <w:proofErr w:type="spellStart"/>
+      <w:r>
+        <w:rPr>
+          <w:rFonts w:eastAsia="SimSun"/>
+          <w:b/>
+          <w:bCs/>
+          <w:sz w:val="24"/>
+          <w:szCs w:val="24"/>
           <w:lang w:val="en-US"/>
         </w:rPr>
         <w:t>umap</w:t>
       </w:r>
-      <w:r>
-        <w:rPr>
-          <w:rFonts w:eastAsia="SimSun"/>
-          <w:sz w:val="28"/>
-          <w:szCs w:val="28"/>
-        </w:rPr>
-        <w:t>.</w:t>
-      </w:r>
-    </w:p>
-    <w:p>
-      <w:pPr>
-        <w:spacing w:line="360" w:lineRule="auto"/>
-        <w:jc w:val="center"/>
-        <w:rPr>
-          <w:rFonts w:eastAsia="SimSun"/>
-          <w:b/>
-          <w:bCs/>
-          <w:sz w:val="24"/>
-          <w:szCs w:val="24"/>
-        </w:rPr>
-      </w:pPr>
+      <w:proofErr w:type="spellEnd"/>
+      <w:r>
+        <w:rPr>
+          <w:rFonts w:eastAsia="SimSun"/>
+          <w:b/>
+          <w:bCs/>
+          <w:sz w:val="24"/>
+          <w:szCs w:val="24"/>
+        </w:rPr>
+        <w:t xml:space="preserve"> </w:t>
+      </w:r>
+      <w:r>
+        <w:rPr>
+          <w:rFonts w:eastAsia="SimSun"/>
+          <w:b/>
+          <w:bCs/>
+          <w:sz w:val="24"/>
+          <w:szCs w:val="24"/>
+        </w:rPr>
+        <w:t xml:space="preserve">и вывода 6 графиков с различными показателями кучности и </w:t>
+      </w:r>
+      <w:proofErr w:type="spellStart"/>
+      <w:r>
+        <w:rPr>
+          <w:rFonts w:eastAsia="SimSun"/>
+          <w:b/>
+          <w:bCs/>
+          <w:sz w:val="24"/>
+          <w:szCs w:val="24"/>
+        </w:rPr>
+        <w:t>перплексии</w:t>
+      </w:r>
+      <w:proofErr w:type="spellEnd"/>
     </w:p>
     <w:p>
       <w:pPr>
@@ -2187,10 +1351,10 @@
         </w:rPr>
         <w:lastRenderedPageBreak/>
         <w:drawing>
-          <wp:inline distT="0" distB="0" distL="0" distR="0" wp14:anchorId="6C814DA5" wp14:editId="0F4020E0">
-            <wp:extent cx="6122035" cy="5612765"/>
-            <wp:effectExtent l="0" t="0" r="0" b="6985"/>
-            <wp:docPr id="19" name="Рисунок 19"/>
+          <wp:inline distT="0" distB="0" distL="0" distR="0" wp14:anchorId="1B3A6871" wp14:editId="3C805AE9">
+            <wp:extent cx="6122035" cy="3526790"/>
+            <wp:effectExtent l="0" t="0" r="0" b="0"/>
+            <wp:docPr id="20" name="Рисунок 20"/>
             <wp:cNvGraphicFramePr>
               <a:graphicFrameLocks xmlns:a="http://schemas.openxmlformats.org/drawingml/2006/main" noChangeAspect="1"/>
             </wp:cNvGraphicFramePr>
@@ -2210,7 +1374,7 @@
                   <pic:spPr>
                     <a:xfrm>
                       <a:off x="0" y="0"/>
-                      <a:ext cx="6122035" cy="5612765"/>
+                      <a:ext cx="6122035" cy="3526790"/>
                     </a:xfrm>
                     <a:prstGeom prst="rect">
                       <a:avLst/>
@@ -2243,48 +1407,19 @@
           <w:sz w:val="24"/>
           <w:szCs w:val="24"/>
         </w:rPr>
-        <w:t>Рисунок</w:t>
-      </w:r>
-      <w:r>
-        <w:rPr>
-          <w:rFonts w:eastAsia="SimSun"/>
-          <w:b/>
-          <w:bCs/>
-          <w:sz w:val="24"/>
-          <w:szCs w:val="24"/>
-        </w:rPr>
-        <w:t xml:space="preserve"> </w:t>
-      </w:r>
-      <w:r>
-        <w:rPr>
-          <w:rFonts w:eastAsia="SimSun"/>
-          <w:b/>
-          <w:bCs/>
-          <w:sz w:val="24"/>
-          <w:szCs w:val="24"/>
-        </w:rPr>
-        <w:t>8</w:t>
-      </w:r>
-      <w:r>
-        <w:rPr>
-          <w:rFonts w:eastAsia="SimSun"/>
-          <w:b/>
-          <w:bCs/>
-          <w:sz w:val="24"/>
-          <w:szCs w:val="24"/>
-        </w:rPr>
-        <w:t xml:space="preserve"> —</w:t>
-      </w:r>
-      <w:r>
-        <w:rPr>
-          <w:rFonts w:eastAsia="SimSun"/>
-          <w:b/>
-          <w:bCs/>
-          <w:sz w:val="24"/>
-          <w:szCs w:val="24"/>
-        </w:rPr>
-        <w:t xml:space="preserve"> Код для обучения модели </w:t>
-      </w:r>
+        <w:t xml:space="preserve">Рисунок 9 — </w:t>
+      </w:r>
+      <w:r>
+        <w:rPr>
+          <w:rFonts w:eastAsia="SimSun"/>
+          <w:b/>
+          <w:bCs/>
+          <w:sz w:val="24"/>
+          <w:szCs w:val="24"/>
+        </w:rPr>
+        <w:t xml:space="preserve">Графики </w:t>
+      </w:r>
+      <w:proofErr w:type="spellStart"/>
       <w:r>
         <w:rPr>
           <w:rFonts w:eastAsia="SimSun"/>
@@ -2296,25 +1431,26 @@
         </w:rPr>
         <w:t>umap</w:t>
       </w:r>
-      <w:r>
-        <w:rPr>
-          <w:rFonts w:eastAsia="SimSun"/>
-          <w:b/>
-          <w:bCs/>
-          <w:sz w:val="24"/>
-          <w:szCs w:val="24"/>
-        </w:rPr>
-        <w:t xml:space="preserve"> </w:t>
-      </w:r>
-      <w:r>
-        <w:rPr>
-          <w:rFonts w:eastAsia="SimSun"/>
-          <w:b/>
-          <w:bCs/>
-          <w:sz w:val="24"/>
-          <w:szCs w:val="24"/>
-        </w:rPr>
-        <w:t>и вывода 6 графиков с различными показателями кучности и перплексии</w:t>
+      <w:proofErr w:type="spellEnd"/>
+    </w:p>
+    <w:p>
+      <w:pPr>
+        <w:spacing w:line="360" w:lineRule="auto"/>
+        <w:ind w:firstLine="709"/>
+        <w:jc w:val="both"/>
+        <w:rPr>
+          <w:rFonts w:eastAsia="SimSun"/>
+          <w:sz w:val="28"/>
+          <w:szCs w:val="28"/>
+        </w:rPr>
+      </w:pPr>
+      <w:r>
+        <w:rPr>
+          <w:rFonts w:eastAsia="SimSun"/>
+          <w:sz w:val="28"/>
+          <w:szCs w:val="28"/>
+        </w:rPr>
+        <w:t>Похоже, данные никак не коррелируют между собой. Возможно, дело в неравномерности в количество сыгранных карт.</w:t>
       </w:r>
     </w:p>
     <w:p>
@@ -2333,12 +1469,11 @@
         <w:rPr>
           <w:noProof/>
         </w:rPr>
-        <w:lastRenderedPageBreak/>
         <w:drawing>
-          <wp:inline distT="0" distB="0" distL="0" distR="0" wp14:anchorId="1B3A6871" wp14:editId="3C805AE9">
-            <wp:extent cx="6122035" cy="3526790"/>
+          <wp:inline distT="0" distB="0" distL="0" distR="0" wp14:anchorId="72D73A2B" wp14:editId="45DF69E6">
+            <wp:extent cx="4191000" cy="2057400"/>
             <wp:effectExtent l="0" t="0" r="0" b="0"/>
-            <wp:docPr id="20" name="Рисунок 20"/>
+            <wp:docPr id="21" name="Рисунок 21"/>
             <wp:cNvGraphicFramePr>
               <a:graphicFrameLocks xmlns:a="http://schemas.openxmlformats.org/drawingml/2006/main" noChangeAspect="1"/>
             </wp:cNvGraphicFramePr>
@@ -2358,7 +1493,7 @@
                   <pic:spPr>
                     <a:xfrm>
                       <a:off x="0" y="0"/>
-                      <a:ext cx="6122035" cy="3526790"/>
+                      <a:ext cx="4191000" cy="2057400"/>
                     </a:xfrm>
                     <a:prstGeom prst="rect">
                       <a:avLst/>
@@ -2391,28 +1526,17 @@
           <w:sz w:val="24"/>
           <w:szCs w:val="24"/>
         </w:rPr>
-        <w:t xml:space="preserve">Рисунок 9 — </w:t>
-      </w:r>
-      <w:r>
-        <w:rPr>
-          <w:rFonts w:eastAsia="SimSun"/>
-          <w:b/>
-          <w:bCs/>
-          <w:sz w:val="24"/>
-          <w:szCs w:val="24"/>
-        </w:rPr>
-        <w:t xml:space="preserve">Графики </w:t>
-      </w:r>
-      <w:r>
-        <w:rPr>
-          <w:rFonts w:eastAsia="SimSun"/>
-          <w:b/>
-          <w:bCs/>
-          <w:sz w:val="24"/>
-          <w:szCs w:val="24"/>
-          <w:lang w:val="en-US"/>
-        </w:rPr>
-        <w:t>umap</w:t>
+        <w:t xml:space="preserve">Рисунок 10 — </w:t>
+      </w:r>
+      <w:r>
+        <w:rPr>
+          <w:rFonts w:eastAsia="SimSun"/>
+          <w:b/>
+          <w:bCs/>
+          <w:sz w:val="24"/>
+          <w:szCs w:val="24"/>
+        </w:rPr>
+        <w:t>Количество записей по различным картам</w:t>
       </w:r>
     </w:p>
     <w:p>
@@ -2432,30 +1556,29 @@
           <w:sz w:val="28"/>
           <w:szCs w:val="28"/>
         </w:rPr>
-        <w:t>Похоже, данные никак не коррелируют между собой. Возможно, дело в неравномерности в количество сыгранных карт.</w:t>
-      </w:r>
-    </w:p>
-    <w:p>
-      <w:pPr>
-        <w:spacing w:line="360" w:lineRule="auto"/>
-        <w:jc w:val="center"/>
-        <w:rPr>
-          <w:rFonts w:eastAsia="SimSun"/>
-          <w:b/>
-          <w:bCs/>
-          <w:sz w:val="24"/>
-          <w:szCs w:val="24"/>
+        <w:t>Как оказалось, разница между записями по картам неравномерна. Попробуем сделать случайную выборку по 1000 записей от каждой карты и построим новый график по модели.</w:t>
+      </w:r>
+    </w:p>
+    <w:p>
+      <w:pPr>
+        <w:spacing w:line="360" w:lineRule="auto"/>
+        <w:jc w:val="both"/>
+        <w:rPr>
+          <w:rFonts w:eastAsia="SimSun"/>
+          <w:sz w:val="28"/>
+          <w:szCs w:val="28"/>
         </w:rPr>
       </w:pPr>
       <w:r>
         <w:rPr>
           <w:noProof/>
         </w:rPr>
+        <w:lastRenderedPageBreak/>
         <w:drawing>
-          <wp:inline distT="0" distB="0" distL="0" distR="0" wp14:anchorId="72D73A2B" wp14:editId="45DF69E6">
-            <wp:extent cx="4191000" cy="2057400"/>
-            <wp:effectExtent l="0" t="0" r="0" b="0"/>
-            <wp:docPr id="21" name="Рисунок 21"/>
+          <wp:inline distT="0" distB="0" distL="0" distR="0" wp14:anchorId="3B1D34C5" wp14:editId="6A7E3278">
+            <wp:extent cx="5629275" cy="7191375"/>
+            <wp:effectExtent l="0" t="0" r="9525" b="9525"/>
+            <wp:docPr id="22" name="Рисунок 22"/>
             <wp:cNvGraphicFramePr>
               <a:graphicFrameLocks xmlns:a="http://schemas.openxmlformats.org/drawingml/2006/main" noChangeAspect="1"/>
             </wp:cNvGraphicFramePr>
@@ -2475,7 +1598,7 @@
                   <pic:spPr>
                     <a:xfrm>
                       <a:off x="0" y="0"/>
-                      <a:ext cx="4191000" cy="2057400"/>
+                      <a:ext cx="5629275" cy="7191375"/>
                     </a:xfrm>
                     <a:prstGeom prst="rect">
                       <a:avLst/>
@@ -2508,47 +1631,41 @@
           <w:sz w:val="24"/>
           <w:szCs w:val="24"/>
         </w:rPr>
-        <w:t xml:space="preserve">Рисунок 10 — </w:t>
-      </w:r>
-      <w:r>
-        <w:rPr>
-          <w:rFonts w:eastAsia="SimSun"/>
-          <w:b/>
-          <w:bCs/>
-          <w:sz w:val="24"/>
-          <w:szCs w:val="24"/>
-        </w:rPr>
-        <w:t>Количество записей по различным картам</w:t>
-      </w:r>
-    </w:p>
-    <w:p>
-      <w:pPr>
-        <w:spacing w:line="360" w:lineRule="auto"/>
-        <w:ind w:firstLine="709"/>
-        <w:jc w:val="both"/>
-        <w:rPr>
-          <w:rFonts w:eastAsia="SimSun"/>
-          <w:sz w:val="28"/>
-          <w:szCs w:val="28"/>
-        </w:rPr>
-      </w:pPr>
-      <w:r>
-        <w:rPr>
-          <w:rFonts w:eastAsia="SimSun"/>
-          <w:sz w:val="28"/>
-          <w:szCs w:val="28"/>
-        </w:rPr>
-        <w:t>Как оказалось, разница между записями по картам неравномерна. Попробуем сделать случайную выборку по 1000 записей от каждой карты и построим новый график по модели.</w:t>
-      </w:r>
-    </w:p>
-    <w:p>
-      <w:pPr>
-        <w:spacing w:line="360" w:lineRule="auto"/>
-        <w:jc w:val="both"/>
-        <w:rPr>
-          <w:rFonts w:eastAsia="SimSun"/>
-          <w:sz w:val="28"/>
-          <w:szCs w:val="28"/>
+        <w:t xml:space="preserve">Рисунок 11 — </w:t>
+      </w:r>
+      <w:r>
+        <w:rPr>
+          <w:rFonts w:eastAsia="SimSun"/>
+          <w:b/>
+          <w:bCs/>
+          <w:sz w:val="24"/>
+          <w:szCs w:val="24"/>
+        </w:rPr>
+        <w:t xml:space="preserve">Новый </w:t>
+      </w:r>
+      <w:proofErr w:type="spellStart"/>
+      <w:r>
+        <w:rPr>
+          <w:rFonts w:eastAsia="SimSun"/>
+          <w:b/>
+          <w:bCs/>
+          <w:sz w:val="24"/>
+          <w:szCs w:val="24"/>
+        </w:rPr>
+        <w:t>датасет</w:t>
+      </w:r>
+      <w:proofErr w:type="spellEnd"/>
+    </w:p>
+    <w:p>
+      <w:pPr>
+        <w:spacing w:line="360" w:lineRule="auto"/>
+        <w:jc w:val="center"/>
+        <w:rPr>
+          <w:rFonts w:eastAsia="SimSun"/>
+          <w:b/>
+          <w:bCs/>
+          <w:sz w:val="24"/>
+          <w:szCs w:val="24"/>
         </w:rPr>
       </w:pPr>
       <w:r>
@@ -2557,10 +1674,10 @@
         </w:rPr>
         <w:lastRenderedPageBreak/>
         <w:drawing>
-          <wp:inline distT="0" distB="0" distL="0" distR="0" wp14:anchorId="3B1D34C5" wp14:editId="6A7E3278">
-            <wp:extent cx="5629275" cy="7191375"/>
-            <wp:effectExtent l="0" t="0" r="9525" b="9525"/>
-            <wp:docPr id="22" name="Рисунок 22"/>
+          <wp:inline distT="0" distB="0" distL="0" distR="0" wp14:anchorId="58CF536B" wp14:editId="24C0230A">
+            <wp:extent cx="4171950" cy="3743325"/>
+            <wp:effectExtent l="0" t="0" r="0" b="9525"/>
+            <wp:docPr id="23" name="Рисунок 23"/>
             <wp:cNvGraphicFramePr>
               <a:graphicFrameLocks xmlns:a="http://schemas.openxmlformats.org/drawingml/2006/main" noChangeAspect="1"/>
             </wp:cNvGraphicFramePr>
@@ -2580,7 +1697,7 @@
                   <pic:spPr>
                     <a:xfrm>
                       <a:off x="0" y="0"/>
-                      <a:ext cx="5629275" cy="7191375"/>
+                      <a:ext cx="4171950" cy="3743325"/>
                     </a:xfrm>
                     <a:prstGeom prst="rect">
                       <a:avLst/>
@@ -2613,17 +1730,121 @@
           <w:sz w:val="24"/>
           <w:szCs w:val="24"/>
         </w:rPr>
-        <w:t xml:space="preserve">Рисунок 11 — </w:t>
-      </w:r>
-      <w:r>
-        <w:rPr>
-          <w:rFonts w:eastAsia="SimSun"/>
-          <w:b/>
-          <w:bCs/>
-          <w:sz w:val="24"/>
-          <w:szCs w:val="24"/>
-        </w:rPr>
-        <w:t>Новый датасет</w:t>
+        <w:t xml:space="preserve">Рисунок 12 — </w:t>
+      </w:r>
+      <w:r>
+        <w:rPr>
+          <w:rFonts w:eastAsia="SimSun"/>
+          <w:b/>
+          <w:bCs/>
+          <w:sz w:val="24"/>
+          <w:szCs w:val="24"/>
+        </w:rPr>
+        <w:t xml:space="preserve">График с </w:t>
+      </w:r>
+      <w:proofErr w:type="spellStart"/>
+      <w:r>
+        <w:rPr>
+          <w:rFonts w:eastAsia="SimSun"/>
+          <w:b/>
+          <w:bCs/>
+          <w:sz w:val="24"/>
+          <w:szCs w:val="24"/>
+        </w:rPr>
+        <w:t>перплексией</w:t>
+      </w:r>
+      <w:proofErr w:type="spellEnd"/>
+      <w:r>
+        <w:rPr>
+          <w:rFonts w:eastAsia="SimSun"/>
+          <w:b/>
+          <w:bCs/>
+          <w:sz w:val="24"/>
+          <w:szCs w:val="24"/>
+        </w:rPr>
+        <w:t xml:space="preserve"> в 25</w:t>
+      </w:r>
+    </w:p>
+    <w:p>
+      <w:pPr>
+        <w:spacing w:line="360" w:lineRule="auto"/>
+        <w:ind w:firstLine="709"/>
+        <w:jc w:val="both"/>
+        <w:rPr>
+          <w:rFonts w:eastAsia="SimSun"/>
+          <w:sz w:val="28"/>
+          <w:szCs w:val="28"/>
+        </w:rPr>
+      </w:pPr>
+      <w:r>
+        <w:rPr>
+          <w:rFonts w:eastAsia="SimSun"/>
+          <w:sz w:val="28"/>
+          <w:szCs w:val="28"/>
+        </w:rPr>
+        <w:t xml:space="preserve">По </w:t>
+      </w:r>
+      <w:r>
+        <w:rPr>
+          <w:rFonts w:eastAsia="SimSun"/>
+          <w:sz w:val="28"/>
+          <w:szCs w:val="28"/>
+        </w:rPr>
+        <w:t xml:space="preserve">графику делаем вывод, что данные не подходят для создания модели </w:t>
+      </w:r>
+      <w:r>
+        <w:rPr>
+          <w:rFonts w:eastAsia="SimSun"/>
+          <w:sz w:val="28"/>
+          <w:szCs w:val="28"/>
+          <w:lang w:val="en-US"/>
+        </w:rPr>
+        <w:t>t</w:t>
+      </w:r>
+      <w:r>
+        <w:rPr>
+          <w:rFonts w:eastAsia="SimSun"/>
+          <w:sz w:val="28"/>
+          <w:szCs w:val="28"/>
+        </w:rPr>
+        <w:t>-</w:t>
+      </w:r>
+      <w:r>
+        <w:rPr>
+          <w:rFonts w:eastAsia="SimSun"/>
+          <w:sz w:val="28"/>
+          <w:szCs w:val="28"/>
+          <w:lang w:val="en-US"/>
+        </w:rPr>
+        <w:t>SNE</w:t>
+      </w:r>
+      <w:r>
+        <w:rPr>
+          <w:rFonts w:eastAsia="SimSun"/>
+          <w:sz w:val="28"/>
+          <w:szCs w:val="28"/>
+        </w:rPr>
+        <w:t>.</w:t>
+      </w:r>
+    </w:p>
+    <w:p>
+      <w:pPr>
+        <w:spacing w:line="360" w:lineRule="auto"/>
+        <w:ind w:firstLine="709"/>
+        <w:jc w:val="both"/>
+        <w:rPr>
+          <w:rFonts w:eastAsia="SimSun"/>
+          <w:sz w:val="28"/>
+          <w:szCs w:val="28"/>
+        </w:rPr>
+      </w:pPr>
+      <w:r>
+        <w:rPr>
+          <w:rFonts w:eastAsia="SimSun"/>
+          <w:sz w:val="28"/>
+          <w:szCs w:val="28"/>
+        </w:rPr>
+        <w:t>Попробуем выяснить время работы алгоритмов для выборки в 15 тысяч элементов из генеральной совокупности записей.</w:t>
       </w:r>
     </w:p>
     <w:p>
@@ -2644,10 +1865,10 @@
         </w:rPr>
         <w:lastRenderedPageBreak/>
         <w:drawing>
-          <wp:inline distT="0" distB="0" distL="0" distR="0" wp14:anchorId="58CF536B" wp14:editId="24C0230A">
-            <wp:extent cx="4171950" cy="3743325"/>
-            <wp:effectExtent l="0" t="0" r="0" b="9525"/>
-            <wp:docPr id="23" name="Рисунок 23"/>
+          <wp:inline distT="0" distB="0" distL="0" distR="0" wp14:anchorId="172A0399" wp14:editId="4A35126B">
+            <wp:extent cx="6122035" cy="6104255"/>
+            <wp:effectExtent l="0" t="0" r="0" b="0"/>
+            <wp:docPr id="24" name="Рисунок 24"/>
             <wp:cNvGraphicFramePr>
               <a:graphicFrameLocks xmlns:a="http://schemas.openxmlformats.org/drawingml/2006/main" noChangeAspect="1"/>
             </wp:cNvGraphicFramePr>
@@ -2667,7 +1888,7 @@
                   <pic:spPr>
                     <a:xfrm>
                       <a:off x="0" y="0"/>
-                      <a:ext cx="4171950" cy="3743325"/>
+                      <a:ext cx="6122035" cy="6104255"/>
                     </a:xfrm>
                     <a:prstGeom prst="rect">
                       <a:avLst/>
@@ -2700,99 +1921,17 @@
           <w:sz w:val="24"/>
           <w:szCs w:val="24"/>
         </w:rPr>
-        <w:t xml:space="preserve">Рисунок 12 — </w:t>
-      </w:r>
-      <w:r>
-        <w:rPr>
-          <w:rFonts w:eastAsia="SimSun"/>
-          <w:b/>
-          <w:bCs/>
-          <w:sz w:val="24"/>
-          <w:szCs w:val="24"/>
-        </w:rPr>
-        <w:t>График с перплексией в 25</w:t>
-      </w:r>
-    </w:p>
-    <w:p>
-      <w:pPr>
-        <w:spacing w:line="360" w:lineRule="auto"/>
-        <w:ind w:firstLine="709"/>
-        <w:jc w:val="both"/>
-        <w:rPr>
-          <w:rFonts w:eastAsia="SimSun"/>
-          <w:sz w:val="28"/>
-          <w:szCs w:val="28"/>
-        </w:rPr>
-      </w:pPr>
-      <w:r>
-        <w:rPr>
-          <w:rFonts w:eastAsia="SimSun"/>
-          <w:sz w:val="28"/>
-          <w:szCs w:val="28"/>
-        </w:rPr>
-        <w:t xml:space="preserve">По </w:t>
-      </w:r>
-      <w:r>
-        <w:rPr>
-          <w:rFonts w:eastAsia="SimSun"/>
-          <w:sz w:val="28"/>
-          <w:szCs w:val="28"/>
-        </w:rPr>
-        <w:t xml:space="preserve">графику делаем вывод, что данные не подходят для создания модели </w:t>
-      </w:r>
-      <w:r>
-        <w:rPr>
-          <w:rFonts w:eastAsia="SimSun"/>
-          <w:sz w:val="28"/>
-          <w:szCs w:val="28"/>
-          <w:lang w:val="en-US"/>
-        </w:rPr>
-        <w:t>t</w:t>
-      </w:r>
-      <w:r>
-        <w:rPr>
-          <w:rFonts w:eastAsia="SimSun"/>
-          <w:sz w:val="28"/>
-          <w:szCs w:val="28"/>
-        </w:rPr>
-        <w:t>-</w:t>
-      </w:r>
-      <w:r>
-        <w:rPr>
-          <w:rFonts w:eastAsia="SimSun"/>
-          <w:sz w:val="28"/>
-          <w:szCs w:val="28"/>
-          <w:lang w:val="en-US"/>
-        </w:rPr>
-        <w:t>SNE</w:t>
-      </w:r>
-      <w:r>
-        <w:rPr>
-          <w:rFonts w:eastAsia="SimSun"/>
-          <w:sz w:val="28"/>
-          <w:szCs w:val="28"/>
-        </w:rPr>
-        <w:t>.</w:t>
-      </w:r>
-    </w:p>
-    <w:p>
-      <w:pPr>
-        <w:spacing w:line="360" w:lineRule="auto"/>
-        <w:ind w:firstLine="709"/>
-        <w:jc w:val="both"/>
-        <w:rPr>
-          <w:rFonts w:eastAsia="SimSun"/>
-          <w:sz w:val="28"/>
-          <w:szCs w:val="28"/>
-        </w:rPr>
-      </w:pPr>
-      <w:r>
-        <w:rPr>
-          <w:rFonts w:eastAsia="SimSun"/>
-          <w:sz w:val="28"/>
-          <w:szCs w:val="28"/>
-        </w:rPr>
-        <w:t>Попробуем выяснить время работы алгоритмов для выборки в 15 тысяч элементов из генеральной совокупности записей.</w:t>
+        <w:t xml:space="preserve">Рисунок 13 — </w:t>
+      </w:r>
+      <w:r>
+        <w:rPr>
+          <w:rFonts w:eastAsia="SimSun"/>
+          <w:b/>
+          <w:bCs/>
+          <w:sz w:val="24"/>
+          <w:szCs w:val="24"/>
+        </w:rPr>
+        <w:t>Код для сравнения алгоритмов</w:t>
       </w:r>
     </w:p>
     <w:p>
@@ -2801,22 +1940,19 @@
         <w:jc w:val="center"/>
         <w:rPr>
           <w:rFonts w:eastAsia="SimSun"/>
-          <w:b/>
-          <w:bCs/>
-          <w:sz w:val="24"/>
-          <w:szCs w:val="24"/>
+          <w:sz w:val="28"/>
+          <w:szCs w:val="28"/>
         </w:rPr>
       </w:pPr>
       <w:r>
         <w:rPr>
           <w:noProof/>
         </w:rPr>
-        <w:lastRenderedPageBreak/>
         <w:drawing>
-          <wp:inline distT="0" distB="0" distL="0" distR="0" wp14:anchorId="172A0399" wp14:editId="4A35126B">
-            <wp:extent cx="6122035" cy="6104255"/>
-            <wp:effectExtent l="0" t="0" r="0" b="0"/>
-            <wp:docPr id="24" name="Рисунок 24"/>
+          <wp:inline distT="0" distB="0" distL="0" distR="0" wp14:anchorId="134E98C8" wp14:editId="4947DA8A">
+            <wp:extent cx="2486025" cy="371475"/>
+            <wp:effectExtent l="0" t="0" r="9525" b="9525"/>
+            <wp:docPr id="25" name="Рисунок 25"/>
             <wp:cNvGraphicFramePr>
               <a:graphicFrameLocks xmlns:a="http://schemas.openxmlformats.org/drawingml/2006/main" noChangeAspect="1"/>
             </wp:cNvGraphicFramePr>
@@ -2836,7 +1972,7 @@
                   <pic:spPr>
                     <a:xfrm>
                       <a:off x="0" y="0"/>
-                      <a:ext cx="6122035" cy="6104255"/>
+                      <a:ext cx="2486025" cy="371475"/>
                     </a:xfrm>
                     <a:prstGeom prst="rect">
                       <a:avLst/>
@@ -2869,17 +2005,254 @@
           <w:sz w:val="24"/>
           <w:szCs w:val="24"/>
         </w:rPr>
-        <w:t xml:space="preserve">Рисунок 13 — </w:t>
-      </w:r>
-      <w:r>
-        <w:rPr>
-          <w:rFonts w:eastAsia="SimSun"/>
-          <w:b/>
-          <w:bCs/>
-          <w:sz w:val="24"/>
-          <w:szCs w:val="24"/>
-        </w:rPr>
-        <w:t>Код для сравнения алгоритмов</w:t>
+        <w:t>Рисунок 1</w:t>
+      </w:r>
+      <w:r>
+        <w:rPr>
+          <w:rFonts w:eastAsia="SimSun"/>
+          <w:b/>
+          <w:bCs/>
+          <w:sz w:val="24"/>
+          <w:szCs w:val="24"/>
+        </w:rPr>
+        <w:t>4</w:t>
+      </w:r>
+      <w:r>
+        <w:rPr>
+          <w:rFonts w:eastAsia="SimSun"/>
+          <w:b/>
+          <w:bCs/>
+          <w:sz w:val="24"/>
+          <w:szCs w:val="24"/>
+        </w:rPr>
+        <w:t xml:space="preserve"> — </w:t>
+      </w:r>
+      <w:r>
+        <w:rPr>
+          <w:rFonts w:eastAsia="SimSun"/>
+          <w:b/>
+          <w:bCs/>
+          <w:sz w:val="24"/>
+          <w:szCs w:val="24"/>
+        </w:rPr>
+        <w:t xml:space="preserve">Сравнение времени исполнения алгоритмов </w:t>
+      </w:r>
+      <w:proofErr w:type="spellStart"/>
+      <w:r>
+        <w:rPr>
+          <w:rFonts w:eastAsia="SimSun"/>
+          <w:b/>
+          <w:bCs/>
+          <w:sz w:val="24"/>
+          <w:szCs w:val="24"/>
+          <w:lang w:val="en-US"/>
+        </w:rPr>
+        <w:t>umap</w:t>
+      </w:r>
+      <w:proofErr w:type="spellEnd"/>
+      <w:r>
+        <w:rPr>
+          <w:rFonts w:eastAsia="SimSun"/>
+          <w:b/>
+          <w:bCs/>
+          <w:sz w:val="24"/>
+          <w:szCs w:val="24"/>
+        </w:rPr>
+        <w:t xml:space="preserve"> </w:t>
+      </w:r>
+      <w:r>
+        <w:rPr>
+          <w:rFonts w:eastAsia="SimSun"/>
+          <w:b/>
+          <w:bCs/>
+          <w:sz w:val="24"/>
+          <w:szCs w:val="24"/>
+        </w:rPr>
+        <w:t xml:space="preserve">и </w:t>
+      </w:r>
+      <w:r>
+        <w:rPr>
+          <w:rFonts w:eastAsia="SimSun"/>
+          <w:b/>
+          <w:bCs/>
+          <w:sz w:val="24"/>
+          <w:szCs w:val="24"/>
+          <w:lang w:val="en-US"/>
+        </w:rPr>
+        <w:t>t</w:t>
+      </w:r>
+      <w:r>
+        <w:rPr>
+          <w:rFonts w:eastAsia="SimSun"/>
+          <w:b/>
+          <w:bCs/>
+          <w:sz w:val="24"/>
+          <w:szCs w:val="24"/>
+        </w:rPr>
+        <w:t>-</w:t>
+      </w:r>
+      <w:r>
+        <w:rPr>
+          <w:rFonts w:eastAsia="SimSun"/>
+          <w:b/>
+          <w:bCs/>
+          <w:sz w:val="24"/>
+          <w:szCs w:val="24"/>
+          <w:lang w:val="en-US"/>
+        </w:rPr>
+        <w:t>SNE</w:t>
+      </w:r>
+    </w:p>
+    <w:p>
+      <w:pPr>
+        <w:spacing w:line="360" w:lineRule="auto"/>
+        <w:ind w:firstLine="709"/>
+        <w:jc w:val="both"/>
+        <w:rPr>
+          <w:rFonts w:eastAsia="SimSun"/>
+          <w:sz w:val="28"/>
+          <w:szCs w:val="28"/>
+        </w:rPr>
+      </w:pPr>
+      <w:proofErr w:type="spellStart"/>
+      <w:r>
+        <w:rPr>
+          <w:rFonts w:eastAsia="SimSun"/>
+          <w:sz w:val="28"/>
+          <w:szCs w:val="28"/>
+          <w:lang w:val="en-US"/>
+        </w:rPr>
+        <w:t>Umap</w:t>
+      </w:r>
+      <w:proofErr w:type="spellEnd"/>
+      <w:r>
+        <w:rPr>
+          <w:rFonts w:eastAsia="SimSun"/>
+          <w:sz w:val="28"/>
+          <w:szCs w:val="28"/>
+        </w:rPr>
+        <w:t xml:space="preserve"> </w:t>
+      </w:r>
+      <w:r>
+        <w:rPr>
+          <w:rFonts w:eastAsia="SimSun"/>
+          <w:sz w:val="28"/>
+          <w:szCs w:val="28"/>
+        </w:rPr>
+        <w:t xml:space="preserve">оказался более, чем в четыре раза быстрее, чем </w:t>
+      </w:r>
+      <w:r>
+        <w:rPr>
+          <w:rFonts w:eastAsia="SimSun"/>
+          <w:sz w:val="28"/>
+          <w:szCs w:val="28"/>
+          <w:lang w:val="en-US"/>
+        </w:rPr>
+        <w:t>t</w:t>
+      </w:r>
+      <w:r>
+        <w:rPr>
+          <w:rFonts w:eastAsia="SimSun"/>
+          <w:sz w:val="28"/>
+          <w:szCs w:val="28"/>
+        </w:rPr>
+        <w:t>-</w:t>
+      </w:r>
+      <w:r>
+        <w:rPr>
+          <w:rFonts w:eastAsia="SimSun"/>
+          <w:sz w:val="28"/>
+          <w:szCs w:val="28"/>
+          <w:lang w:val="en-US"/>
+        </w:rPr>
+        <w:t>SNE</w:t>
+      </w:r>
+      <w:r>
+        <w:rPr>
+          <w:rFonts w:eastAsia="SimSun"/>
+          <w:sz w:val="28"/>
+          <w:szCs w:val="28"/>
+        </w:rPr>
+        <w:t>.</w:t>
+      </w:r>
+    </w:p>
+    <w:p>
+      <w:pPr>
+        <w:spacing w:line="360" w:lineRule="auto"/>
+        <w:ind w:firstLine="709"/>
+        <w:jc w:val="both"/>
+        <w:rPr>
+          <w:rFonts w:eastAsia="SimSun"/>
+          <w:sz w:val="28"/>
+          <w:szCs w:val="28"/>
+        </w:rPr>
+      </w:pPr>
+      <w:r>
+        <w:rPr>
+          <w:rFonts w:eastAsia="SimSun"/>
+          <w:sz w:val="28"/>
+          <w:szCs w:val="28"/>
+        </w:rPr>
+        <w:t>Попробуем оценить алгоритм</w:t>
+      </w:r>
+      <w:r>
+        <w:rPr>
+          <w:rFonts w:eastAsia="SimSun"/>
+          <w:sz w:val="28"/>
+          <w:szCs w:val="28"/>
+        </w:rPr>
+        <w:t>ы</w:t>
+      </w:r>
+      <w:r>
+        <w:rPr>
+          <w:rFonts w:eastAsia="SimSun"/>
+          <w:sz w:val="28"/>
+          <w:szCs w:val="28"/>
+        </w:rPr>
+        <w:t xml:space="preserve">, используя известный набор данных </w:t>
+      </w:r>
+      <w:proofErr w:type="spellStart"/>
+      <w:r>
+        <w:rPr>
+          <w:rFonts w:eastAsia="SimSun"/>
+          <w:sz w:val="28"/>
+          <w:szCs w:val="28"/>
+          <w:lang w:val="en-US"/>
+        </w:rPr>
+        <w:t>mnist</w:t>
+      </w:r>
+      <w:proofErr w:type="spellEnd"/>
+      <w:r>
+        <w:rPr>
+          <w:rFonts w:eastAsia="SimSun"/>
+          <w:sz w:val="28"/>
+          <w:szCs w:val="28"/>
+        </w:rPr>
+        <w:t xml:space="preserve">, </w:t>
+      </w:r>
+      <w:r>
+        <w:rPr>
+          <w:rFonts w:eastAsia="SimSun"/>
+          <w:sz w:val="28"/>
+          <w:szCs w:val="28"/>
+        </w:rPr>
+        <w:t>содержащий рукописные цифры.</w:t>
+      </w:r>
+      <w:r>
+        <w:rPr>
+          <w:rFonts w:eastAsia="SimSun"/>
+          <w:sz w:val="28"/>
+          <w:szCs w:val="28"/>
+        </w:rPr>
+        <w:t xml:space="preserve"> В данном случае графики получились понятные, а «соседи» находятся в различных областя</w:t>
+      </w:r>
+      <w:r>
+        <w:rPr>
+          <w:rFonts w:eastAsia="SimSun"/>
+          <w:sz w:val="28"/>
+          <w:szCs w:val="28"/>
+        </w:rPr>
+        <w:t>х.</w:t>
       </w:r>
     </w:p>
     <w:p>
@@ -2888,19 +2261,22 @@
         <w:jc w:val="center"/>
         <w:rPr>
           <w:rFonts w:eastAsia="SimSun"/>
-          <w:sz w:val="28"/>
-          <w:szCs w:val="28"/>
+          <w:b/>
+          <w:bCs/>
+          <w:sz w:val="24"/>
+          <w:szCs w:val="24"/>
         </w:rPr>
       </w:pPr>
       <w:r>
         <w:rPr>
           <w:noProof/>
         </w:rPr>
+        <w:lastRenderedPageBreak/>
         <w:drawing>
-          <wp:inline distT="0" distB="0" distL="0" distR="0" wp14:anchorId="134E98C8" wp14:editId="4947DA8A">
-            <wp:extent cx="2486025" cy="371475"/>
-            <wp:effectExtent l="0" t="0" r="9525" b="9525"/>
-            <wp:docPr id="25" name="Рисунок 25"/>
+          <wp:inline distT="0" distB="0" distL="0" distR="0" wp14:anchorId="6923A85A" wp14:editId="739EFBFB">
+            <wp:extent cx="6122035" cy="3880485"/>
+            <wp:effectExtent l="0" t="0" r="0" b="5715"/>
+            <wp:docPr id="26" name="Рисунок 26"/>
             <wp:cNvGraphicFramePr>
               <a:graphicFrameLocks xmlns:a="http://schemas.openxmlformats.org/drawingml/2006/main" noChangeAspect="1"/>
             </wp:cNvGraphicFramePr>
@@ -2920,7 +2296,7 @@
                   <pic:spPr>
                     <a:xfrm>
                       <a:off x="0" y="0"/>
-                      <a:ext cx="2486025" cy="371475"/>
+                      <a:ext cx="6122035" cy="3880485"/>
                     </a:xfrm>
                     <a:prstGeom prst="rect">
                       <a:avLst/>
@@ -2953,48 +2329,39 @@
           <w:sz w:val="24"/>
           <w:szCs w:val="24"/>
         </w:rPr>
-        <w:t>Рисунок 1</w:t>
-      </w:r>
-      <w:r>
-        <w:rPr>
-          <w:rFonts w:eastAsia="SimSun"/>
-          <w:b/>
-          <w:bCs/>
-          <w:sz w:val="24"/>
-          <w:szCs w:val="24"/>
-        </w:rPr>
-        <w:t>4</w:t>
-      </w:r>
-      <w:r>
-        <w:rPr>
-          <w:rFonts w:eastAsia="SimSun"/>
-          <w:b/>
-          <w:bCs/>
-          <w:sz w:val="24"/>
-          <w:szCs w:val="24"/>
-        </w:rPr>
-        <w:t xml:space="preserve"> — </w:t>
-      </w:r>
-      <w:r>
-        <w:rPr>
-          <w:rFonts w:eastAsia="SimSun"/>
-          <w:b/>
-          <w:bCs/>
-          <w:sz w:val="24"/>
-          <w:szCs w:val="24"/>
-        </w:rPr>
-        <w:t xml:space="preserve">Сравнение времени исполнения алгоритмов </w:t>
-      </w:r>
-      <w:r>
-        <w:rPr>
-          <w:rFonts w:eastAsia="SimSun"/>
-          <w:b/>
-          <w:bCs/>
-          <w:sz w:val="24"/>
-          <w:szCs w:val="24"/>
-          <w:lang w:val="en-US"/>
-        </w:rPr>
-        <w:t>umap</w:t>
+        <w:t xml:space="preserve">Рисунок 16 — </w:t>
+      </w:r>
+      <w:r>
+        <w:rPr>
+          <w:rFonts w:eastAsia="SimSun"/>
+          <w:b/>
+          <w:bCs/>
+          <w:sz w:val="24"/>
+          <w:szCs w:val="24"/>
+          <w:lang w:val="en-US"/>
+        </w:rPr>
+        <w:t>t</w:t>
+      </w:r>
+      <w:r>
+        <w:rPr>
+          <w:rFonts w:eastAsia="SimSun"/>
+          <w:b/>
+          <w:bCs/>
+          <w:sz w:val="24"/>
+          <w:szCs w:val="24"/>
+        </w:rPr>
+        <w:t>-</w:t>
+      </w:r>
+      <w:r>
+        <w:rPr>
+          <w:rFonts w:eastAsia="SimSun"/>
+          <w:b/>
+          <w:bCs/>
+          <w:sz w:val="24"/>
+          <w:szCs w:val="24"/>
+          <w:lang w:val="en-US"/>
+        </w:rPr>
+        <w:t>SNE</w:t>
       </w:r>
       <w:r>
         <w:rPr>
@@ -3014,187 +2381,29 @@
           <w:sz w:val="24"/>
           <w:szCs w:val="24"/>
         </w:rPr>
-        <w:t xml:space="preserve">и </w:t>
-      </w:r>
-      <w:r>
-        <w:rPr>
-          <w:rFonts w:eastAsia="SimSun"/>
-          <w:b/>
-          <w:bCs/>
-          <w:sz w:val="24"/>
-          <w:szCs w:val="24"/>
-          <w:lang w:val="en-US"/>
-        </w:rPr>
-        <w:t>t</w:t>
-      </w:r>
-      <w:r>
-        <w:rPr>
-          <w:rFonts w:eastAsia="SimSun"/>
-          <w:b/>
-          <w:bCs/>
-          <w:sz w:val="24"/>
-          <w:szCs w:val="24"/>
-        </w:rPr>
-        <w:t>-</w:t>
-      </w:r>
-      <w:r>
-        <w:rPr>
-          <w:rFonts w:eastAsia="SimSun"/>
-          <w:b/>
-          <w:bCs/>
-          <w:sz w:val="24"/>
-          <w:szCs w:val="24"/>
-          <w:lang w:val="en-US"/>
-        </w:rPr>
-        <w:t>SNE</w:t>
-      </w:r>
-    </w:p>
-    <w:p>
-      <w:pPr>
-        <w:spacing w:line="360" w:lineRule="auto"/>
-        <w:ind w:firstLine="709"/>
-        <w:jc w:val="both"/>
-        <w:rPr>
-          <w:rFonts w:eastAsia="SimSun"/>
-          <w:sz w:val="28"/>
-          <w:szCs w:val="28"/>
-        </w:rPr>
-      </w:pPr>
-      <w:r>
-        <w:rPr>
-          <w:rFonts w:eastAsia="SimSun"/>
-          <w:sz w:val="28"/>
-          <w:szCs w:val="28"/>
-          <w:lang w:val="en-US"/>
-        </w:rPr>
-        <w:t>Umap</w:t>
-      </w:r>
-      <w:r>
-        <w:rPr>
-          <w:rFonts w:eastAsia="SimSun"/>
-          <w:sz w:val="28"/>
-          <w:szCs w:val="28"/>
-        </w:rPr>
-        <w:t xml:space="preserve"> </w:t>
-      </w:r>
-      <w:r>
-        <w:rPr>
-          <w:rFonts w:eastAsia="SimSun"/>
-          <w:sz w:val="28"/>
-          <w:szCs w:val="28"/>
-        </w:rPr>
-        <w:t xml:space="preserve">оказался более, чем в четыре раза быстрее, чем </w:t>
-      </w:r>
-      <w:r>
-        <w:rPr>
-          <w:rFonts w:eastAsia="SimSun"/>
-          <w:sz w:val="28"/>
-          <w:szCs w:val="28"/>
-          <w:lang w:val="en-US"/>
-        </w:rPr>
-        <w:t>t</w:t>
-      </w:r>
-      <w:r>
-        <w:rPr>
-          <w:rFonts w:eastAsia="SimSun"/>
-          <w:sz w:val="28"/>
-          <w:szCs w:val="28"/>
-        </w:rPr>
-        <w:t>-</w:t>
-      </w:r>
-      <w:r>
-        <w:rPr>
-          <w:rFonts w:eastAsia="SimSun"/>
-          <w:sz w:val="28"/>
-          <w:szCs w:val="28"/>
-          <w:lang w:val="en-US"/>
-        </w:rPr>
-        <w:t>SNE</w:t>
-      </w:r>
-      <w:r>
-        <w:rPr>
-          <w:rFonts w:eastAsia="SimSun"/>
-          <w:sz w:val="28"/>
-          <w:szCs w:val="28"/>
-        </w:rPr>
-        <w:t>.</w:t>
-      </w:r>
-    </w:p>
-    <w:p>
-      <w:pPr>
-        <w:spacing w:line="360" w:lineRule="auto"/>
-        <w:ind w:firstLine="709"/>
-        <w:jc w:val="both"/>
-        <w:rPr>
-          <w:rFonts w:eastAsia="SimSun"/>
-          <w:sz w:val="28"/>
-          <w:szCs w:val="28"/>
-        </w:rPr>
-      </w:pPr>
-      <w:r>
-        <w:rPr>
-          <w:rFonts w:eastAsia="SimSun"/>
-          <w:sz w:val="28"/>
-          <w:szCs w:val="28"/>
-        </w:rPr>
-        <w:t>Попробуем оценить алгоритм</w:t>
-      </w:r>
-      <w:r>
-        <w:rPr>
-          <w:rFonts w:eastAsia="SimSun"/>
-          <w:sz w:val="28"/>
-          <w:szCs w:val="28"/>
-        </w:rPr>
-        <w:t>ы</w:t>
-      </w:r>
-      <w:r>
-        <w:rPr>
-          <w:rFonts w:eastAsia="SimSun"/>
-          <w:sz w:val="28"/>
-          <w:szCs w:val="28"/>
-        </w:rPr>
-        <w:t xml:space="preserve">, используя известный набор данных </w:t>
-      </w:r>
-      <w:r>
-        <w:rPr>
-          <w:rFonts w:eastAsia="SimSun"/>
-          <w:sz w:val="28"/>
-          <w:szCs w:val="28"/>
-          <w:lang w:val="en-US"/>
-        </w:rPr>
-        <w:t>mnist</w:t>
-      </w:r>
-      <w:r>
-        <w:rPr>
-          <w:rFonts w:eastAsia="SimSun"/>
-          <w:sz w:val="28"/>
-          <w:szCs w:val="28"/>
-        </w:rPr>
-        <w:t xml:space="preserve">, </w:t>
-      </w:r>
-      <w:r>
-        <w:rPr>
-          <w:rFonts w:eastAsia="SimSun"/>
-          <w:sz w:val="28"/>
-          <w:szCs w:val="28"/>
-        </w:rPr>
-        <w:t>содержащий рукописные цифры.</w:t>
-      </w:r>
-      <w:r>
-        <w:rPr>
-          <w:rFonts w:eastAsia="SimSun"/>
-          <w:sz w:val="28"/>
-          <w:szCs w:val="28"/>
-        </w:rPr>
-        <w:t xml:space="preserve"> В данном случае графики получились понятные, а «соседи» находятся в различных областя</w:t>
-      </w:r>
-      <w:r>
-        <w:rPr>
-          <w:rFonts w:eastAsia="SimSun"/>
-          <w:sz w:val="28"/>
-          <w:szCs w:val="28"/>
-        </w:rPr>
-        <w:t>х.</w:t>
+        <w:t xml:space="preserve">график с </w:t>
+      </w:r>
+      <w:proofErr w:type="spellStart"/>
+      <w:r>
+        <w:rPr>
+          <w:rFonts w:eastAsia="SimSun"/>
+          <w:b/>
+          <w:bCs/>
+          <w:sz w:val="24"/>
+          <w:szCs w:val="24"/>
+        </w:rPr>
+        <w:t>перплексией</w:t>
+      </w:r>
+      <w:proofErr w:type="spellEnd"/>
+      <w:r>
+        <w:rPr>
+          <w:rFonts w:eastAsia="SimSun"/>
+          <w:b/>
+          <w:bCs/>
+          <w:sz w:val="24"/>
+          <w:szCs w:val="24"/>
+        </w:rPr>
+        <w:t xml:space="preserve"> в 25</w:t>
       </w:r>
     </w:p>
     <w:p>
@@ -3213,12 +2422,11 @@
         <w:rPr>
           <w:noProof/>
         </w:rPr>
-        <w:lastRenderedPageBreak/>
         <w:drawing>
-          <wp:inline distT="0" distB="0" distL="0" distR="0" wp14:anchorId="6923A85A" wp14:editId="739EFBFB">
-            <wp:extent cx="6122035" cy="3880485"/>
-            <wp:effectExtent l="0" t="0" r="0" b="5715"/>
-            <wp:docPr id="26" name="Рисунок 26"/>
+          <wp:inline distT="0" distB="0" distL="0" distR="0" wp14:anchorId="7D43C00A" wp14:editId="63CF35F5">
+            <wp:extent cx="5679188" cy="4495165"/>
+            <wp:effectExtent l="0" t="0" r="0" b="635"/>
+            <wp:docPr id="27" name="Рисунок 27"/>
             <wp:cNvGraphicFramePr>
               <a:graphicFrameLocks xmlns:a="http://schemas.openxmlformats.org/drawingml/2006/main" noChangeAspect="1"/>
             </wp:cNvGraphicFramePr>
@@ -3238,7 +2446,7 @@
                   <pic:spPr>
                     <a:xfrm>
                       <a:off x="0" y="0"/>
-                      <a:ext cx="6122035" cy="3880485"/>
+                      <a:ext cx="5683361" cy="4498468"/>
                     </a:xfrm>
                     <a:prstGeom prst="rect">
                       <a:avLst/>
@@ -3271,60 +2479,31 @@
           <w:sz w:val="24"/>
           <w:szCs w:val="24"/>
         </w:rPr>
-        <w:t xml:space="preserve">Рисунок 16 — </w:t>
-      </w:r>
-      <w:r>
-        <w:rPr>
-          <w:rFonts w:eastAsia="SimSun"/>
-          <w:b/>
-          <w:bCs/>
-          <w:sz w:val="24"/>
-          <w:szCs w:val="24"/>
-          <w:lang w:val="en-US"/>
-        </w:rPr>
-        <w:t>t</w:t>
-      </w:r>
-      <w:r>
-        <w:rPr>
-          <w:rFonts w:eastAsia="SimSun"/>
-          <w:b/>
-          <w:bCs/>
-          <w:sz w:val="24"/>
-          <w:szCs w:val="24"/>
-        </w:rPr>
-        <w:t>-</w:t>
-      </w:r>
-      <w:r>
-        <w:rPr>
-          <w:rFonts w:eastAsia="SimSun"/>
-          <w:b/>
-          <w:bCs/>
-          <w:sz w:val="24"/>
-          <w:szCs w:val="24"/>
-          <w:lang w:val="en-US"/>
-        </w:rPr>
-        <w:t>SNE</w:t>
-      </w:r>
-      <w:r>
-        <w:rPr>
-          <w:rFonts w:eastAsia="SimSun"/>
-          <w:b/>
-          <w:bCs/>
-          <w:sz w:val="24"/>
-          <w:szCs w:val="24"/>
-        </w:rPr>
-        <w:t xml:space="preserve"> </w:t>
-      </w:r>
-      <w:r>
-        <w:rPr>
-          <w:rFonts w:eastAsia="SimSun"/>
-          <w:b/>
-          <w:bCs/>
-          <w:sz w:val="24"/>
-          <w:szCs w:val="24"/>
-        </w:rPr>
-        <w:t>график с перплексией в 25</w:t>
-      </w:r>
+        <w:t xml:space="preserve">Рисунок 17 — </w:t>
+      </w:r>
+      <w:r>
+        <w:rPr>
+          <w:rFonts w:eastAsia="SimSun"/>
+          <w:b/>
+          <w:bCs/>
+          <w:sz w:val="24"/>
+          <w:szCs w:val="24"/>
+        </w:rPr>
+        <w:t xml:space="preserve">Код для отображения графиков </w:t>
+      </w:r>
+      <w:proofErr w:type="spellStart"/>
+      <w:r>
+        <w:rPr>
+          <w:rFonts w:eastAsia="SimSun"/>
+          <w:b/>
+          <w:bCs/>
+          <w:sz w:val="24"/>
+          <w:szCs w:val="24"/>
+          <w:lang w:val="en-US"/>
+        </w:rPr>
+        <w:t>umap</w:t>
+      </w:r>
+      <w:proofErr w:type="spellEnd"/>
     </w:p>
     <w:p>
       <w:pPr>
@@ -3342,11 +2521,12 @@
         <w:rPr>
           <w:noProof/>
         </w:rPr>
+        <w:lastRenderedPageBreak/>
         <w:drawing>
-          <wp:inline distT="0" distB="0" distL="0" distR="0" wp14:anchorId="7D43C00A" wp14:editId="63CF35F5">
-            <wp:extent cx="5679188" cy="4495165"/>
-            <wp:effectExtent l="0" t="0" r="0" b="635"/>
-            <wp:docPr id="27" name="Рисунок 27"/>
+          <wp:inline distT="0" distB="0" distL="0" distR="0" wp14:anchorId="0C40790A" wp14:editId="17E7E978">
+            <wp:extent cx="6122035" cy="3535045"/>
+            <wp:effectExtent l="0" t="0" r="0" b="8255"/>
+            <wp:docPr id="28" name="Рисунок 28"/>
             <wp:cNvGraphicFramePr>
               <a:graphicFrameLocks xmlns:a="http://schemas.openxmlformats.org/drawingml/2006/main" noChangeAspect="1"/>
             </wp:cNvGraphicFramePr>
@@ -3366,104 +2546,6 @@
                   <pic:spPr>
                     <a:xfrm>
                       <a:off x="0" y="0"/>
-                      <a:ext cx="5683361" cy="4498468"/>
-                    </a:xfrm>
-                    <a:prstGeom prst="rect">
-                      <a:avLst/>
-                    </a:prstGeom>
-                  </pic:spPr>
-                </pic:pic>
-              </a:graphicData>
-            </a:graphic>
-          </wp:inline>
-        </w:drawing>
-      </w:r>
-    </w:p>
-    <w:p>
-      <w:pPr>
-        <w:spacing w:line="360" w:lineRule="auto"/>
-        <w:jc w:val="center"/>
-        <w:rPr>
-          <w:rFonts w:eastAsia="SimSun"/>
-          <w:b/>
-          <w:bCs/>
-          <w:sz w:val="24"/>
-          <w:szCs w:val="24"/>
-        </w:rPr>
-      </w:pPr>
-      <w:r>
-        <w:rPr>
-          <w:rFonts w:eastAsia="SimSun"/>
-          <w:b/>
-          <w:bCs/>
-          <w:sz w:val="24"/>
-          <w:szCs w:val="24"/>
-        </w:rPr>
-        <w:t xml:space="preserve">Рисунок 17 — </w:t>
-      </w:r>
-      <w:r>
-        <w:rPr>
-          <w:rFonts w:eastAsia="SimSun"/>
-          <w:b/>
-          <w:bCs/>
-          <w:sz w:val="24"/>
-          <w:szCs w:val="24"/>
-        </w:rPr>
-        <w:t xml:space="preserve">Код для отображения графиков </w:t>
-      </w:r>
-      <w:r>
-        <w:rPr>
-          <w:rFonts w:eastAsia="SimSun"/>
-          <w:b/>
-          <w:bCs/>
-          <w:sz w:val="24"/>
-          <w:szCs w:val="24"/>
-          <w:lang w:val="en-US"/>
-        </w:rPr>
-        <w:t>umap</w:t>
-      </w:r>
-    </w:p>
-    <w:p>
-      <w:pPr>
-        <w:spacing w:line="360" w:lineRule="auto"/>
-        <w:jc w:val="center"/>
-        <w:rPr>
-          <w:rFonts w:eastAsia="SimSun"/>
-          <w:b/>
-          <w:bCs/>
-          <w:sz w:val="24"/>
-          <w:szCs w:val="24"/>
-        </w:rPr>
-      </w:pPr>
-      <w:r>
-        <w:rPr>
-          <w:noProof/>
-        </w:rPr>
-        <w:lastRenderedPageBreak/>
-        <w:drawing>
-          <wp:inline distT="0" distB="0" distL="0" distR="0" wp14:anchorId="0C40790A" wp14:editId="17E7E978">
-            <wp:extent cx="6122035" cy="3535045"/>
-            <wp:effectExtent l="0" t="0" r="0" b="8255"/>
-            <wp:docPr id="28" name="Рисунок 28"/>
-            <wp:cNvGraphicFramePr>
-              <a:graphicFrameLocks xmlns:a="http://schemas.openxmlformats.org/drawingml/2006/main" noChangeAspect="1"/>
-            </wp:cNvGraphicFramePr>
-            <a:graphic xmlns:a="http://schemas.openxmlformats.org/drawingml/2006/main">
-              <a:graphicData uri="http://schemas.openxmlformats.org/drawingml/2006/picture">
-                <pic:pic xmlns:pic="http://schemas.openxmlformats.org/drawingml/2006/picture">
-                  <pic:nvPicPr>
-                    <pic:cNvPr id="1" name=""/>
-                    <pic:cNvPicPr/>
-                  </pic:nvPicPr>
-                  <pic:blipFill>
-                    <a:blip r:embed="rId24"/>
-                    <a:stretch>
-                      <a:fillRect/>
-                    </a:stretch>
-                  </pic:blipFill>
-                  <pic:spPr>
-                    <a:xfrm>
-                      <a:off x="0" y="0"/>
                       <a:ext cx="6122035" cy="3535045"/>
                     </a:xfrm>
                     <a:prstGeom prst="rect">
@@ -3509,6 +2591,7 @@
         </w:rPr>
         <w:t xml:space="preserve">графики </w:t>
       </w:r>
+      <w:proofErr w:type="spellStart"/>
       <w:r>
         <w:rPr>
           <w:rFonts w:eastAsia="SimSun"/>
@@ -3520,6 +2603,7 @@
         </w:rPr>
         <w:t>umap</w:t>
       </w:r>
+      <w:proofErr w:type="spellEnd"/>
     </w:p>
     <w:p>
       <w:pPr>
@@ -3538,7 +2622,25 @@
           <w:sz w:val="28"/>
           <w:szCs w:val="28"/>
         </w:rPr>
-        <w:t xml:space="preserve">Нас интересует на Рисунке 18 график (25, 0.6) с перплексией в 25. Этот график отличается от графика, построенного с помощью </w:t>
+        <w:t xml:space="preserve">Нас интересует на Рисунке 18 график (25, 0.6) с </w:t>
+      </w:r>
+      <w:proofErr w:type="spellStart"/>
+      <w:r>
+        <w:rPr>
+          <w:rFonts w:eastAsia="SimSun"/>
+          <w:sz w:val="28"/>
+          <w:szCs w:val="28"/>
+        </w:rPr>
+        <w:t>перплексией</w:t>
+      </w:r>
+      <w:proofErr w:type="spellEnd"/>
+      <w:r>
+        <w:rPr>
+          <w:rFonts w:eastAsia="SimSun"/>
+          <w:sz w:val="28"/>
+          <w:szCs w:val="28"/>
+        </w:rPr>
+        <w:t xml:space="preserve"> в 25. Этот график отличается от графика, построенного с помощью </w:t>
       </w:r>
       <w:r>
         <w:rPr>
@@ -3593,7 +2695,7 @@
           <w:rFonts w:eastAsia="SimSun"/>
         </w:rPr>
       </w:pPr>
-      <w:bookmarkStart w:id="49" w:name="_Toc100768031"/>
+      <w:bookmarkStart w:id="0" w:name="_Toc100768031"/>
       <w:r>
         <w:rPr>
           <w:rFonts w:eastAsia="SimSun"/>
@@ -3601,7 +2703,7 @@
         <w:lastRenderedPageBreak/>
         <w:t>ВЫВОДЫ</w:t>
       </w:r>
-      <w:bookmarkEnd w:id="49"/>
+      <w:bookmarkEnd w:id="0"/>
     </w:p>
     <w:p>
       <w:pPr>
@@ -3672,6 +2774,7 @@
         </w:rPr>
         <w:t xml:space="preserve">, </w:t>
       </w:r>
+      <w:proofErr w:type="spellStart"/>
       <w:r>
         <w:rPr>
           <w:rFonts w:eastAsia="SimSun"/>
@@ -3682,6 +2785,7 @@
         </w:rPr>
         <w:t>sklearn</w:t>
       </w:r>
+      <w:proofErr w:type="spellEnd"/>
       <w:r>
         <w:rPr>
           <w:rFonts w:eastAsia="SimSun"/>
@@ -3698,10 +2802,9 @@
           <w:bCs w:val="0"/>
           <w:szCs w:val="28"/>
         </w:rPr>
-        <w:t>Выполнены задания, включающие в себя изучение датасета путем создания графиков</w:t>
-      </w:r>
-      <w:bookmarkStart w:id="50" w:name="_Toc70868016"/>
-      <w:bookmarkStart w:id="51" w:name="_Toc97637652"/>
+        <w:t xml:space="preserve">Выполнены задания, включающие в себя изучение </w:t>
+      </w:r>
+      <w:proofErr w:type="spellStart"/>
       <w:r>
         <w:rPr>
           <w:rFonts w:eastAsia="SimSun"/>
@@ -3709,8 +2812,9 @@
           <w:bCs w:val="0"/>
           <w:szCs w:val="28"/>
         </w:rPr>
-        <w:t xml:space="preserve"> через кластеризацию данных.</w:t>
-      </w:r>
+        <w:t>датасета</w:t>
+      </w:r>
+      <w:proofErr w:type="spellEnd"/>
       <w:r>
         <w:rPr>
           <w:rFonts w:eastAsia="SimSun"/>
@@ -3718,8 +2822,10 @@
           <w:bCs w:val="0"/>
           <w:szCs w:val="28"/>
         </w:rPr>
-        <w:t xml:space="preserve"> </w:t>
-      </w:r>
+        <w:t xml:space="preserve"> путем создания графиков</w:t>
+      </w:r>
+      <w:bookmarkStart w:id="1" w:name="_Toc70868016"/>
+      <w:bookmarkStart w:id="2" w:name="_Toc97637652"/>
       <w:r>
         <w:rPr>
           <w:rFonts w:eastAsia="SimSun"/>
@@ -3727,7 +2833,7 @@
           <w:bCs w:val="0"/>
           <w:szCs w:val="28"/>
         </w:rPr>
-        <w:t>Сделан вывод, что данные не связаны между собой и метод</w:t>
+        <w:t xml:space="preserve"> через кластеризацию данных.</w:t>
       </w:r>
       <w:r>
         <w:rPr>
@@ -3736,7 +2842,7 @@
           <w:bCs w:val="0"/>
           <w:szCs w:val="28"/>
         </w:rPr>
-        <w:t xml:space="preserve">ы </w:t>
+        <w:t xml:space="preserve"> </w:t>
       </w:r>
       <w:r>
         <w:rPr>
@@ -3744,9 +2850,8 @@
           <w:b w:val="0"/>
           <w:bCs w:val="0"/>
           <w:szCs w:val="28"/>
-          <w:lang w:val="en-US"/>
-        </w:rPr>
-        <w:t>umap</w:t>
+        </w:rPr>
+        <w:t>Сделан вывод, что данные не связаны между собой и метод</w:t>
       </w:r>
       <w:r>
         <w:rPr>
@@ -3755,17 +2860,20 @@
           <w:bCs w:val="0"/>
           <w:szCs w:val="28"/>
         </w:rPr>
-        <w:t xml:space="preserve"> </w:t>
-      </w:r>
+        <w:t xml:space="preserve">ы </w:t>
+      </w:r>
+      <w:proofErr w:type="spellStart"/>
       <w:r>
         <w:rPr>
           <w:rFonts w:eastAsia="SimSun"/>
           <w:b w:val="0"/>
           <w:bCs w:val="0"/>
           <w:szCs w:val="28"/>
-        </w:rPr>
-        <w:t>и</w:t>
-      </w:r>
+          <w:lang w:val="en-US"/>
+        </w:rPr>
+        <w:t>umap</w:t>
+      </w:r>
+      <w:proofErr w:type="spellEnd"/>
       <w:r>
         <w:rPr>
           <w:rFonts w:eastAsia="SimSun"/>
@@ -3781,9 +2889,8 @@
           <w:b w:val="0"/>
           <w:bCs w:val="0"/>
           <w:szCs w:val="28"/>
-          <w:lang w:val="en-US"/>
-        </w:rPr>
-        <w:t>TSNE</w:t>
+        </w:rPr>
+        <w:t>и</w:t>
       </w:r>
       <w:r>
         <w:rPr>
@@ -3800,8 +2907,9 @@
           <w:b w:val="0"/>
           <w:bCs w:val="0"/>
           <w:szCs w:val="28"/>
-        </w:rPr>
-        <w:t>не подход</w:t>
+          <w:lang w:val="en-US"/>
+        </w:rPr>
+        <w:t>TSNE</w:t>
       </w:r>
       <w:r>
         <w:rPr>
@@ -3810,7 +2918,7 @@
           <w:bCs w:val="0"/>
           <w:szCs w:val="28"/>
         </w:rPr>
-        <w:t>я</w:t>
+        <w:t xml:space="preserve"> </w:t>
       </w:r>
       <w:r>
         <w:rPr>
@@ -3819,7 +2927,7 @@
           <w:bCs w:val="0"/>
           <w:szCs w:val="28"/>
         </w:rPr>
-        <w:t>т</w:t>
+        <w:t>не подход</w:t>
       </w:r>
       <w:r>
         <w:rPr>
@@ -3828,7 +2936,7 @@
           <w:bCs w:val="0"/>
           <w:szCs w:val="28"/>
         </w:rPr>
-        <w:t xml:space="preserve"> </w:t>
+        <w:t>я</w:t>
       </w:r>
       <w:r>
         <w:rPr>
@@ -3837,7 +2945,7 @@
           <w:bCs w:val="0"/>
           <w:szCs w:val="28"/>
         </w:rPr>
-        <w:t xml:space="preserve">для </w:t>
+        <w:t>т</w:t>
       </w:r>
       <w:r>
         <w:rPr>
@@ -3845,9 +2953,8 @@
           <w:b w:val="0"/>
           <w:bCs w:val="0"/>
           <w:szCs w:val="28"/>
-          <w:lang w:val="en-US"/>
-        </w:rPr>
-        <w:t>cs</w:t>
+        </w:rPr>
+        <w:t xml:space="preserve"> </w:t>
       </w:r>
       <w:r>
         <w:rPr>
@@ -3856,7 +2963,7 @@
           <w:bCs w:val="0"/>
           <w:szCs w:val="28"/>
         </w:rPr>
-        <w:t>_</w:t>
+        <w:t xml:space="preserve">для </w:t>
       </w:r>
       <w:r>
         <w:rPr>
@@ -3866,7 +2973,7 @@
           <w:szCs w:val="28"/>
           <w:lang w:val="en-US"/>
         </w:rPr>
-        <w:t>go</w:t>
+        <w:t>cs</w:t>
       </w:r>
       <w:r>
         <w:rPr>
@@ -3875,7 +2982,7 @@
           <w:bCs w:val="0"/>
           <w:szCs w:val="28"/>
         </w:rPr>
-        <w:t xml:space="preserve"> </w:t>
+        <w:t>_</w:t>
       </w:r>
       <w:r>
         <w:rPr>
@@ -3883,8 +2990,9 @@
           <w:b w:val="0"/>
           <w:bCs w:val="0"/>
           <w:szCs w:val="28"/>
-        </w:rPr>
-        <w:t>датасета, но прекрасно себя чувству</w:t>
+          <w:lang w:val="en-US"/>
+        </w:rPr>
+        <w:t>go</w:t>
       </w:r>
       <w:r>
         <w:rPr>
@@ -3893,8 +3001,9 @@
           <w:bCs w:val="0"/>
           <w:szCs w:val="28"/>
         </w:rPr>
-        <w:t>ю</w:t>
-      </w:r>
+        <w:t xml:space="preserve"> </w:t>
+      </w:r>
+      <w:proofErr w:type="spellStart"/>
       <w:r>
         <w:rPr>
           <w:rFonts w:eastAsia="SimSun"/>
@@ -3902,17 +3011,17 @@
           <w:bCs w:val="0"/>
           <w:szCs w:val="28"/>
         </w:rPr>
-        <w:t xml:space="preserve">т в рамках датасета </w:t>
-      </w:r>
+        <w:t>датасета</w:t>
+      </w:r>
+      <w:proofErr w:type="spellEnd"/>
       <w:r>
         <w:rPr>
           <w:rFonts w:eastAsia="SimSun"/>
           <w:b w:val="0"/>
           <w:bCs w:val="0"/>
           <w:szCs w:val="28"/>
-          <w:lang w:val="en-US"/>
-        </w:rPr>
-        <w:t>mnist</w:t>
+        </w:rPr>
+        <w:t>, но прекрасно себя чувству</w:t>
       </w:r>
       <w:r>
         <w:rPr>
@@ -3921,6 +3030,56 @@
           <w:bCs w:val="0"/>
           <w:szCs w:val="28"/>
         </w:rPr>
+        <w:t>ю</w:t>
+      </w:r>
+      <w:r>
+        <w:rPr>
+          <w:rFonts w:eastAsia="SimSun"/>
+          <w:b w:val="0"/>
+          <w:bCs w:val="0"/>
+          <w:szCs w:val="28"/>
+        </w:rPr>
+        <w:t xml:space="preserve">т в рамках </w:t>
+      </w:r>
+      <w:proofErr w:type="spellStart"/>
+      <w:r>
+        <w:rPr>
+          <w:rFonts w:eastAsia="SimSun"/>
+          <w:b w:val="0"/>
+          <w:bCs w:val="0"/>
+          <w:szCs w:val="28"/>
+        </w:rPr>
+        <w:t>датасета</w:t>
+      </w:r>
+      <w:proofErr w:type="spellEnd"/>
+      <w:r>
+        <w:rPr>
+          <w:rFonts w:eastAsia="SimSun"/>
+          <w:b w:val="0"/>
+          <w:bCs w:val="0"/>
+          <w:szCs w:val="28"/>
+        </w:rPr>
+        <w:t xml:space="preserve"> </w:t>
+      </w:r>
+      <w:proofErr w:type="spellStart"/>
+      <w:r>
+        <w:rPr>
+          <w:rFonts w:eastAsia="SimSun"/>
+          <w:b w:val="0"/>
+          <w:bCs w:val="0"/>
+          <w:szCs w:val="28"/>
+          <w:lang w:val="en-US"/>
+        </w:rPr>
+        <w:t>mnist</w:t>
+      </w:r>
+      <w:proofErr w:type="spellEnd"/>
+      <w:r>
+        <w:rPr>
+          <w:rFonts w:eastAsia="SimSun"/>
+          <w:b w:val="0"/>
+          <w:bCs w:val="0"/>
+          <w:szCs w:val="28"/>
+        </w:rPr>
         <w:t>.</w:t>
       </w:r>
     </w:p>
@@ -3948,8 +3107,8 @@
       <w:r>
         <w:t>СПИСОК ИСПОЛЬЗОВАННЫХ ИСТОЧНИКОВ</w:t>
       </w:r>
-      <w:bookmarkEnd w:id="50"/>
-      <w:bookmarkEnd w:id="51"/>
+      <w:bookmarkEnd w:id="1"/>
+      <w:bookmarkEnd w:id="2"/>
     </w:p>
     <w:p>
       <w:pPr>
@@ -3986,7 +3145,7 @@
         </w:rPr>
         <w:t xml:space="preserve">] - </w:t>
       </w:r>
-      <w:hyperlink r:id="rId25" w:history="1">
+      <w:hyperlink r:id="rId24" w:history="1">
         <w:r>
           <w:rPr>
             <w:rStyle w:val="ab"/>
@@ -4018,13 +3177,23 @@
           <w:szCs w:val="28"/>
         </w:rPr>
       </w:pPr>
-      <w:r>
-        <w:rPr>
-          <w:sz w:val="28"/>
-          <w:szCs w:val="28"/>
-          <w:lang w:val="en-US"/>
-        </w:rPr>
-        <w:t>Jupyter Documentation [</w:t>
+      <w:proofErr w:type="spellStart"/>
+      <w:r>
+        <w:rPr>
+          <w:sz w:val="28"/>
+          <w:szCs w:val="28"/>
+          <w:lang w:val="en-US"/>
+        </w:rPr>
+        <w:t>Jupyter</w:t>
+      </w:r>
+      <w:proofErr w:type="spellEnd"/>
+      <w:r>
+        <w:rPr>
+          <w:sz w:val="28"/>
+          <w:szCs w:val="28"/>
+          <w:lang w:val="en-US"/>
+        </w:rPr>
+        <w:t xml:space="preserve"> Documentation [</w:t>
       </w:r>
       <w:r>
         <w:rPr>
@@ -4041,7 +3210,7 @@
         </w:rPr>
         <w:t xml:space="preserve">] - </w:t>
       </w:r>
-      <w:hyperlink r:id="rId26" w:history="1">
+      <w:hyperlink r:id="rId25" w:history="1">
         <w:r>
           <w:rPr>
             <w:rStyle w:val="ab"/>
@@ -4096,7 +3265,7 @@
         </w:rPr>
         <w:t xml:space="preserve">] - </w:t>
       </w:r>
-      <w:hyperlink r:id="rId27" w:history="1">
+      <w:hyperlink r:id="rId26" w:history="1">
         <w:r>
           <w:rPr>
             <w:rStyle w:val="ab"/>
@@ -4172,7 +3341,7 @@
         </w:rPr>
         <w:t xml:space="preserve">] - </w:t>
       </w:r>
-      <w:hyperlink r:id="rId28" w:history="1">
+      <w:hyperlink r:id="rId27" w:history="1">
         <w:r>
           <w:rPr>
             <w:rStyle w:val="ab"/>
@@ -4238,13 +3407,23 @@
           <w:szCs w:val="28"/>
         </w:rPr>
       </w:pPr>
-      <w:r>
-        <w:rPr>
-          <w:sz w:val="28"/>
-          <w:szCs w:val="28"/>
-          <w:lang w:val="en-US"/>
-        </w:rPr>
-        <w:t>Plotly Documentation [</w:t>
+      <w:proofErr w:type="spellStart"/>
+      <w:r>
+        <w:rPr>
+          <w:sz w:val="28"/>
+          <w:szCs w:val="28"/>
+          <w:lang w:val="en-US"/>
+        </w:rPr>
+        <w:t>Plotly</w:t>
+      </w:r>
+      <w:proofErr w:type="spellEnd"/>
+      <w:r>
+        <w:rPr>
+          <w:sz w:val="28"/>
+          <w:szCs w:val="28"/>
+          <w:lang w:val="en-US"/>
+        </w:rPr>
+        <w:t xml:space="preserve"> Documentation [</w:t>
       </w:r>
       <w:r>
         <w:rPr>
@@ -4261,7 +3440,7 @@
         </w:rPr>
         <w:t xml:space="preserve">] - </w:t>
       </w:r>
-      <w:hyperlink r:id="rId29" w:history="1">
+      <w:hyperlink r:id="rId28" w:history="1">
         <w:r>
           <w:rPr>
             <w:rStyle w:val="ab"/>
@@ -4285,6 +3464,7 @@
           <w:szCs w:val="28"/>
         </w:rPr>
       </w:pPr>
+      <w:proofErr w:type="spellStart"/>
       <w:r>
         <w:rPr>
           <w:sz w:val="28"/>
@@ -4293,6 +3473,7 @@
         </w:rPr>
         <w:t>Numpy</w:t>
       </w:r>
+      <w:proofErr w:type="spellEnd"/>
       <w:r>
         <w:rPr>
           <w:sz w:val="28"/>
@@ -4329,7 +3510,7 @@
         </w:rPr>
         <w:t xml:space="preserve">] - </w:t>
       </w:r>
-      <w:hyperlink r:id="rId30" w:history="1">
+      <w:hyperlink r:id="rId29" w:history="1">
         <w:r>
           <w:rPr>
             <w:rStyle w:val="ab"/>
@@ -4347,6 +3528,7 @@
           </w:rPr>
           <w:t>://</w:t>
         </w:r>
+        <w:proofErr w:type="spellStart"/>
         <w:r>
           <w:rPr>
             <w:rStyle w:val="ab"/>
@@ -4356,6 +3538,7 @@
           </w:rPr>
           <w:t>numpy</w:t>
         </w:r>
+        <w:proofErr w:type="spellEnd"/>
         <w:r>
           <w:rPr>
             <w:rStyle w:val="ab"/>
@@ -4442,7 +3625,7 @@
         </w:rPr>
         <w:t xml:space="preserve">] - </w:t>
       </w:r>
-      <w:hyperlink r:id="rId31" w:history="1">
+      <w:hyperlink r:id="rId30" w:history="1">
         <w:r>
           <w:rPr>
             <w:rStyle w:val="ab"/>
@@ -4467,10 +3650,10 @@
     <w:p/>
     <w:p/>
     <w:sectPr>
-      <w:headerReference w:type="even" r:id="rId32"/>
-      <w:headerReference w:type="default" r:id="rId33"/>
-      <w:footerReference w:type="default" r:id="rId34"/>
-      <w:headerReference w:type="first" r:id="rId35"/>
+      <w:headerReference w:type="even" r:id="rId31"/>
+      <w:headerReference w:type="default" r:id="rId32"/>
+      <w:footerReference w:type="default" r:id="rId33"/>
+      <w:headerReference w:type="first" r:id="rId34"/>
       <w:pgSz w:w="11909" w:h="16834" w:code="9"/>
       <w:pgMar w:top="1134" w:right="567" w:bottom="1134" w:left="1701" w:header="720" w:footer="720" w:gutter="0"/>
       <w:pgNumType w:start="1"/>

</xml_diff>